<commit_message>
make creating docx files dynamic
</commit_message>
<xml_diff>
--- a/backend/media/docx/Personal Report Template - NEW FORMAT - 10M.docx
+++ b/backend/media/docx/Personal Report Template - NEW FORMAT - 10M.docx
@@ -99,7 +99,51 @@
                 <w:sz w:val="40"/>
                 <w:szCs w:val="40"/>
               </w:rPr>
-              <w:t>[SCORE]</w:t>
+              <w:t>{{</w:t>
+            </w:r>
+            <w:r>
+              <w:rPr>
+                <w:rFonts w:ascii="Arial Black" w:hAnsi="Arial Black"/>
+                <w:b/>
+                <w:caps/>
+                <w:color w:val="263238"/>
+                <w:sz w:val="40"/>
+                <w:szCs w:val="40"/>
+              </w:rPr>
+              <w:t xml:space="preserve"> </w:t>
+            </w:r>
+            <w:r>
+              <w:rPr>
+                <w:rFonts w:ascii="Arial Black" w:hAnsi="Arial Black"/>
+                <w:b/>
+                <w:caps/>
+                <w:color w:val="263238"/>
+                <w:sz w:val="40"/>
+                <w:szCs w:val="40"/>
+              </w:rPr>
+              <w:t>SCORE</w:t>
+            </w:r>
+            <w:r>
+              <w:rPr>
+                <w:rFonts w:ascii="Arial Black" w:hAnsi="Arial Black"/>
+                <w:b/>
+                <w:caps/>
+                <w:color w:val="263238"/>
+                <w:sz w:val="40"/>
+                <w:szCs w:val="40"/>
+              </w:rPr>
+              <w:t xml:space="preserve"> </w:t>
+            </w:r>
+            <w:r>
+              <w:rPr>
+                <w:rFonts w:ascii="Arial Black" w:hAnsi="Arial Black"/>
+                <w:b/>
+                <w:caps/>
+                <w:color w:val="263238"/>
+                <w:sz w:val="40"/>
+                <w:szCs w:val="40"/>
+              </w:rPr>
+              <w:t>}}</w:t>
             </w:r>
           </w:p>
         </w:tc>
@@ -130,7 +174,29 @@
                 <w:sz w:val="40"/>
                 <w:szCs w:val="40"/>
               </w:rPr>
-              <w:t>[CERT]</w:t>
+              <w:t xml:space="preserve">{{ </w:t>
+            </w:r>
+            <w:r>
+              <w:rPr>
+                <w:rFonts w:ascii="Arial Black" w:hAnsi="Arial Black"/>
+                <w:b/>
+                <w:caps/>
+                <w:color w:val="263238"/>
+                <w:sz w:val="40"/>
+                <w:szCs w:val="40"/>
+              </w:rPr>
+              <w:t>CERT</w:t>
+            </w:r>
+            <w:r>
+              <w:rPr>
+                <w:rFonts w:ascii="Arial Black" w:hAnsi="Arial Black"/>
+                <w:b/>
+                <w:caps/>
+                <w:color w:val="263238"/>
+                <w:sz w:val="40"/>
+                <w:szCs w:val="40"/>
+              </w:rPr>
+              <w:t xml:space="preserve"> }}</w:t>
             </w:r>
           </w:p>
         </w:tc>
@@ -153,9 +219,9 @@
                 <w:noProof/>
               </w:rPr>
               <w:drawing>
-                <wp:inline distT="0" distB="0" distL="0" distR="0" wp14:anchorId="4EB74F68" wp14:editId="696E1DAC">
-                  <wp:extent cx="2145600" cy="639682"/>
-                  <wp:effectExtent l="0" t="0" r="7620" b="8255"/>
+                <wp:inline distT="0" distB="0" distL="0" distR="0" wp14:anchorId="4EB74F68" wp14:editId="3242CA5E">
+                  <wp:extent cx="2145600" cy="638911"/>
+                  <wp:effectExtent l="0" t="0" r="7620" b="8890"/>
                   <wp:docPr id="6" name="Picture 6"/>
                   <wp:cNvGraphicFramePr>
                     <a:graphicFrameLocks xmlns:a="http://schemas.openxmlformats.org/drawingml/2006/main" noChangeAspect="1"/>
@@ -164,11 +230,11 @@
                     <a:graphicData uri="http://schemas.openxmlformats.org/drawingml/2006/picture">
                       <pic:pic xmlns:pic="http://schemas.openxmlformats.org/drawingml/2006/picture">
                         <pic:nvPicPr>
-                          <pic:cNvPr id="1" name=""/>
+                          <pic:cNvPr id="6" name="Picture 6"/>
                           <pic:cNvPicPr/>
                         </pic:nvPicPr>
                         <pic:blipFill>
-                          <a:blip r:embed="rId7" cstate="print">
+                          <a:blip r:embed="rId8">
                             <a:extLst>
                               <a:ext uri="{28A0092B-C50C-407E-A947-70E740481C1C}">
                                 <a14:useLocalDpi xmlns:a14="http://schemas.microsoft.com/office/drawing/2010/main" val="0"/>
@@ -182,7 +248,7 @@
                         <pic:spPr>
                           <a:xfrm>
                             <a:off x="0" y="0"/>
-                            <a:ext cx="2145600" cy="639682"/>
+                            <a:ext cx="2145600" cy="638911"/>
                           </a:xfrm>
                           <a:prstGeom prst="rect">
                             <a:avLst/>
@@ -231,7 +297,7 @@
                           </pic:cNvPicPr>
                         </pic:nvPicPr>
                         <pic:blipFill>
-                          <a:blip r:embed="rId8" cstate="print">
+                          <a:blip r:embed="rId9" cstate="print">
                             <a:extLst>
                               <a:ext uri="{28A0092B-C50C-407E-A947-70E740481C1C}">
                                 <a14:useLocalDpi xmlns:a14="http://schemas.microsoft.com/office/drawing/2010/main" val="0"/>
@@ -298,7 +364,25 @@
                 <w:sz w:val="16"/>
                 <w:szCs w:val="22"/>
               </w:rPr>
-              <w:t>[DESCRIPTION1]</w:t>
+              <w:t xml:space="preserve">{{ </w:t>
+            </w:r>
+            <w:r>
+              <w:rPr>
+                <w:rFonts w:eastAsiaTheme="minorHAnsi"/>
+                <w:color w:val="263238"/>
+                <w:sz w:val="16"/>
+                <w:szCs w:val="22"/>
+              </w:rPr>
+              <w:t>DESCRIPTION1</w:t>
+            </w:r>
+            <w:r>
+              <w:rPr>
+                <w:rFonts w:eastAsiaTheme="minorHAnsi"/>
+                <w:color w:val="263238"/>
+                <w:sz w:val="16"/>
+                <w:szCs w:val="22"/>
+              </w:rPr>
+              <w:t xml:space="preserve"> }}</w:t>
             </w:r>
             <w:r>
               <w:rPr>
@@ -316,7 +400,25 @@
                 <w:sz w:val="16"/>
                 <w:szCs w:val="22"/>
               </w:rPr>
-              <w:t>[DESCRIPTION2]</w:t>
+              <w:t xml:space="preserve">{{ </w:t>
+            </w:r>
+            <w:r>
+              <w:rPr>
+                <w:rFonts w:eastAsiaTheme="minorHAnsi"/>
+                <w:color w:val="263238"/>
+                <w:sz w:val="16"/>
+                <w:szCs w:val="22"/>
+              </w:rPr>
+              <w:t>DESCRIPTION2</w:t>
+            </w:r>
+            <w:r>
+              <w:rPr>
+                <w:rFonts w:eastAsiaTheme="minorHAnsi"/>
+                <w:color w:val="263238"/>
+                <w:sz w:val="16"/>
+                <w:szCs w:val="22"/>
+              </w:rPr>
+              <w:t xml:space="preserve"> }}</w:t>
             </w:r>
           </w:p>
         </w:tc>
@@ -339,27 +441,67 @@
       </w:pPr>
       <w:r>
         <w:rPr>
+          <w:b/>
+          <w:bCs/>
           <w:color w:val="263238"/>
         </w:rPr>
         <w:t>You achieved a</w:t>
       </w:r>
       <w:r>
         <w:rPr>
+          <w:b/>
+          <w:bCs/>
           <w:color w:val="263238"/>
         </w:rPr>
         <w:t>n</w:t>
       </w:r>
       <w:r>
         <w:rPr>
+          <w:b/>
+          <w:bCs/>
           <w:color w:val="263238"/>
         </w:rPr>
         <w:t xml:space="preserve"> </w:t>
       </w:r>
       <w:r>
         <w:rPr>
-          <w:color w:val="263238"/>
-        </w:rPr>
-        <w:t>$cert</w:t>
+          <w:b/>
+          <w:bCs/>
+          <w:color w:val="263238"/>
+        </w:rPr>
+        <w:t>{{</w:t>
+      </w:r>
+      <w:r>
+        <w:rPr>
+          <w:b/>
+          <w:bCs/>
+          <w:color w:val="263238"/>
+        </w:rPr>
+        <w:t xml:space="preserve"> </w:t>
+      </w:r>
+      <w:r>
+        <w:rPr>
+          <w:b/>
+          <w:bCs/>
+          <w:color w:val="263238"/>
+        </w:rPr>
+        <w:t>CERT</w:t>
+      </w:r>
+      <w:r>
+        <w:rPr>
+          <w:b/>
+          <w:bCs/>
+          <w:color w:val="263238"/>
+        </w:rPr>
+        <w:t xml:space="preserve"> </w:t>
+      </w:r>
+      <w:r>
+        <w:rPr>
+          <w:b/>
+          <w:bCs/>
+          <w:color w:val="263238"/>
+        </w:rPr>
+        <w:t>}}</w:t>
       </w:r>
       <w:r>
         <w:rPr>
@@ -368,13 +510,8 @@
         <w:t xml:space="preserve"> and can now start thinking about how to strengthen your skills for even </w:t>
       </w:r>
       <w:r>
-        <w:t>$</w:t>
-      </w:r>
-      <w:proofErr w:type="spellStart"/>
-      <w:r>
-        <w:t>score_heights</w:t>
-      </w:r>
-      <w:proofErr w:type="spellEnd"/>
+        <w:t>$score_heights</w:t>
+      </w:r>
       <w:r>
         <w:t xml:space="preserve"> </w:t>
       </w:r>
@@ -388,27 +525,13 @@
         <w:rPr>
           <w:color w:val="263238"/>
         </w:rPr>
-        <w:t>$</w:t>
-      </w:r>
-      <w:proofErr w:type="gramStart"/>
-      <w:r>
-        <w:rPr>
-          <w:color w:val="263238"/>
-        </w:rPr>
-        <w:t xml:space="preserve">score </w:t>
-      </w:r>
-      <w:r>
-        <w:rPr>
-          <w:color w:val="263238"/>
-        </w:rPr>
-        <w:t xml:space="preserve"> above</w:t>
-      </w:r>
-      <w:proofErr w:type="gramEnd"/>
-      <w:r>
-        <w:rPr>
-          <w:color w:val="263238"/>
-        </w:rPr>
-        <w:t xml:space="preserve"> the Cohort Average. Your best scores were </w:t>
+        <w:t xml:space="preserve">$score </w:t>
+      </w:r>
+      <w:r>
+        <w:rPr>
+          <w:color w:val="263238"/>
+        </w:rPr>
+        <w:t xml:space="preserve"> above the Cohort Average. Your best scores were </w:t>
       </w:r>
       <w:r>
         <w:rPr>
@@ -490,7 +613,7 @@
                     </pic:cNvPicPr>
                   </pic:nvPicPr>
                   <pic:blipFill>
-                    <a:blip r:embed="rId9">
+                    <a:blip r:embed="rId10">
                       <a:extLst>
                         <a:ext uri="{28A0092B-C50C-407E-A947-70E740481C1C}">
                           <a14:useLocalDpi xmlns:a14="http://schemas.microsoft.com/office/drawing/2010/main" val="0"/>
@@ -627,7 +750,7 @@
                     </pic:cNvPicPr>
                   </pic:nvPicPr>
                   <pic:blipFill>
-                    <a:blip r:embed="rId10">
+                    <a:blip r:embed="rId11">
                       <a:extLst>
                         <a:ext uri="{28A0092B-C50C-407E-A947-70E740481C1C}">
                           <a14:useLocalDpi xmlns:a14="http://schemas.microsoft.com/office/drawing/2010/main" val="0"/>
@@ -760,9 +883,9 @@
         </w:rPr>
         <w:lastRenderedPageBreak/>
         <w:drawing>
-          <wp:inline distT="0" distB="0" distL="0" distR="0" wp14:anchorId="144A21A5" wp14:editId="7AF983AA">
-            <wp:extent cx="5934456" cy="4114800"/>
-            <wp:effectExtent l="0" t="0" r="9525" b="0"/>
+          <wp:inline distT="0" distB="0" distL="0" distR="0" wp14:anchorId="144A21A5" wp14:editId="366FE640">
+            <wp:extent cx="3086100" cy="1876425"/>
+            <wp:effectExtent l="0" t="0" r="0" b="9525"/>
             <wp:docPr id="2" name="Picture 2"/>
             <wp:cNvGraphicFramePr>
               <a:graphicFrameLocks xmlns:a="http://schemas.openxmlformats.org/drawingml/2006/main"/>
@@ -777,7 +900,7 @@
                     </pic:cNvPicPr>
                   </pic:nvPicPr>
                   <pic:blipFill>
-                    <a:blip r:embed="rId11">
+                    <a:blip r:embed="rId12" cstate="print">
                       <a:extLst>
                         <a:ext uri="{28A0092B-C50C-407E-A947-70E740481C1C}">
                           <a14:useLocalDpi xmlns:a14="http://schemas.microsoft.com/office/drawing/2010/main" val="0"/>
@@ -792,7 +915,7 @@
                   <pic:spPr bwMode="auto">
                     <a:xfrm>
                       <a:off x="0" y="0"/>
-                      <a:ext cx="5934456" cy="4114800"/>
+                      <a:ext cx="3086299" cy="1876546"/>
                     </a:xfrm>
                     <a:prstGeom prst="rect">
                       <a:avLst/>
@@ -1132,7 +1255,6 @@
           <w:rFonts w:ascii="Arial Black" w:hAnsi="Arial Black"/>
           <w:color w:val="263238"/>
         </w:rPr>
-        <w:lastRenderedPageBreak/>
         <w:t>RECOMMENDATIONS</w:t>
       </w:r>
     </w:p>
@@ -1197,21 +1319,7 @@
         <w:rPr>
           <w:color w:val="263238"/>
         </w:rPr>
-        <w:t xml:space="preserve"> time to start implementing new tools, </w:t>
-      </w:r>
-      <w:proofErr w:type="gramStart"/>
-      <w:r>
-        <w:rPr>
-          <w:color w:val="263238"/>
-        </w:rPr>
-        <w:t>knowledge</w:t>
-      </w:r>
-      <w:proofErr w:type="gramEnd"/>
-      <w:r>
-        <w:rPr>
-          <w:color w:val="263238"/>
-        </w:rPr>
-        <w:t xml:space="preserve"> and skills to help you be more successful - professionally and personally. You've covered a lot of </w:t>
+        <w:t xml:space="preserve"> time to start implementing new tools, knowledge and skills to help you be more successful - professionally and personally. You've covered a lot of </w:t>
       </w:r>
       <w:r>
         <w:rPr>
@@ -1256,58 +1364,8 @@
         <w:rPr>
           <w:color w:val="263238"/>
         </w:rPr>
-        <w:t xml:space="preserve">Lorem ipsum </w:t>
-      </w:r>
-      <w:proofErr w:type="spellStart"/>
-      <w:r>
-        <w:rPr>
-          <w:color w:val="263238"/>
-        </w:rPr>
-        <w:t>dolor</w:t>
-      </w:r>
-      <w:proofErr w:type="spellEnd"/>
-      <w:r>
-        <w:rPr>
-          <w:color w:val="263238"/>
-        </w:rPr>
-        <w:t xml:space="preserve"> sit </w:t>
-      </w:r>
-      <w:proofErr w:type="spellStart"/>
-      <w:r>
-        <w:rPr>
-          <w:color w:val="263238"/>
-        </w:rPr>
-        <w:t>amet</w:t>
-      </w:r>
-      <w:proofErr w:type="spellEnd"/>
-      <w:r>
-        <w:rPr>
-          <w:color w:val="263238"/>
-        </w:rPr>
-        <w:t xml:space="preserve">, </w:t>
-      </w:r>
-      <w:proofErr w:type="spellStart"/>
-      <w:r>
-        <w:rPr>
-          <w:color w:val="263238"/>
-        </w:rPr>
-        <w:t>augue</w:t>
-      </w:r>
-      <w:proofErr w:type="spellEnd"/>
-      <w:r>
-        <w:rPr>
-          <w:color w:val="263238"/>
-        </w:rPr>
-        <w:t xml:space="preserve"> </w:t>
-      </w:r>
-      <w:proofErr w:type="spellStart"/>
-      <w:r>
-        <w:rPr>
-          <w:color w:val="263238"/>
-        </w:rPr>
-        <w:t>electram</w:t>
-      </w:r>
-      <w:proofErr w:type="spellEnd"/>
+        <w:t>Lorem ipsum dolor sit amet, augue electram</w:t>
+      </w:r>
       <w:r>
         <w:rPr>
           <w:color w:val="263238"/>
@@ -1318,329 +1376,7 @@
         <w:rPr>
           <w:color w:val="263238"/>
         </w:rPr>
-        <w:t xml:space="preserve"> ex, </w:t>
-      </w:r>
-      <w:proofErr w:type="spellStart"/>
-      <w:r>
-        <w:rPr>
-          <w:color w:val="263238"/>
-        </w:rPr>
-        <w:t>aeque</w:t>
-      </w:r>
-      <w:proofErr w:type="spellEnd"/>
-      <w:r>
-        <w:rPr>
-          <w:color w:val="263238"/>
-        </w:rPr>
-        <w:t xml:space="preserve"> mandamus per id, ex per </w:t>
-      </w:r>
-      <w:proofErr w:type="spellStart"/>
-      <w:r>
-        <w:rPr>
-          <w:color w:val="263238"/>
-        </w:rPr>
-        <w:t>elaboraret</w:t>
-      </w:r>
-      <w:proofErr w:type="spellEnd"/>
-      <w:r>
-        <w:rPr>
-          <w:color w:val="263238"/>
-        </w:rPr>
-        <w:t xml:space="preserve"> </w:t>
-      </w:r>
-      <w:proofErr w:type="spellStart"/>
-      <w:r>
-        <w:rPr>
-          <w:color w:val="263238"/>
-        </w:rPr>
-        <w:t>reprehendunt</w:t>
-      </w:r>
-      <w:proofErr w:type="spellEnd"/>
-      <w:r>
-        <w:rPr>
-          <w:color w:val="263238"/>
-        </w:rPr>
-        <w:t xml:space="preserve">. Mei doming </w:t>
-      </w:r>
-      <w:proofErr w:type="spellStart"/>
-      <w:r>
-        <w:rPr>
-          <w:color w:val="263238"/>
-        </w:rPr>
-        <w:t>eripuit</w:t>
-      </w:r>
-      <w:proofErr w:type="spellEnd"/>
-      <w:r>
-        <w:rPr>
-          <w:color w:val="263238"/>
-        </w:rPr>
-        <w:t xml:space="preserve"> </w:t>
-      </w:r>
-      <w:proofErr w:type="spellStart"/>
-      <w:r>
-        <w:rPr>
-          <w:color w:val="263238"/>
-        </w:rPr>
-        <w:t>referrentur</w:t>
-      </w:r>
-      <w:proofErr w:type="spellEnd"/>
-      <w:r>
-        <w:rPr>
-          <w:color w:val="263238"/>
-        </w:rPr>
-        <w:t xml:space="preserve"> ne. Eu </w:t>
-      </w:r>
-      <w:proofErr w:type="spellStart"/>
-      <w:r>
-        <w:rPr>
-          <w:color w:val="263238"/>
-        </w:rPr>
-        <w:t>nonumes</w:t>
-      </w:r>
-      <w:proofErr w:type="spellEnd"/>
-      <w:r>
-        <w:rPr>
-          <w:color w:val="263238"/>
-        </w:rPr>
-        <w:t xml:space="preserve"> </w:t>
-      </w:r>
-      <w:proofErr w:type="spellStart"/>
-      <w:r>
-        <w:rPr>
-          <w:color w:val="263238"/>
-        </w:rPr>
-        <w:t>dolores</w:t>
-      </w:r>
-      <w:proofErr w:type="spellEnd"/>
-      <w:r>
-        <w:rPr>
-          <w:color w:val="263238"/>
-        </w:rPr>
-        <w:t xml:space="preserve"> </w:t>
-      </w:r>
-      <w:proofErr w:type="spellStart"/>
-      <w:r>
-        <w:rPr>
-          <w:color w:val="263238"/>
-        </w:rPr>
-        <w:t>mentitum</w:t>
-      </w:r>
-      <w:proofErr w:type="spellEnd"/>
-      <w:r>
-        <w:rPr>
-          <w:color w:val="263238"/>
-        </w:rPr>
-        <w:t xml:space="preserve"> sit, labore </w:t>
-      </w:r>
-      <w:proofErr w:type="spellStart"/>
-      <w:r>
-        <w:rPr>
-          <w:color w:val="263238"/>
-        </w:rPr>
-        <w:t>nonumes</w:t>
-      </w:r>
-      <w:proofErr w:type="spellEnd"/>
-      <w:r>
-        <w:rPr>
-          <w:color w:val="263238"/>
-        </w:rPr>
-        <w:t xml:space="preserve"> id pro. Cu semper perfecto quo. </w:t>
-      </w:r>
-      <w:proofErr w:type="gramStart"/>
-      <w:r>
-        <w:rPr>
-          <w:color w:val="263238"/>
-        </w:rPr>
-        <w:t>An</w:t>
-      </w:r>
-      <w:proofErr w:type="gramEnd"/>
-      <w:r>
-        <w:rPr>
-          <w:color w:val="263238"/>
-        </w:rPr>
-        <w:t xml:space="preserve"> prima </w:t>
-      </w:r>
-      <w:proofErr w:type="spellStart"/>
-      <w:r>
-        <w:rPr>
-          <w:color w:val="263238"/>
-        </w:rPr>
-        <w:t>diceret</w:t>
-      </w:r>
-      <w:proofErr w:type="spellEnd"/>
-      <w:r>
-        <w:rPr>
-          <w:color w:val="263238"/>
-        </w:rPr>
-        <w:t xml:space="preserve"> </w:t>
-      </w:r>
-      <w:proofErr w:type="spellStart"/>
-      <w:r>
-        <w:rPr>
-          <w:color w:val="263238"/>
-        </w:rPr>
-        <w:t>verterem</w:t>
-      </w:r>
-      <w:proofErr w:type="spellEnd"/>
-      <w:r>
-        <w:rPr>
-          <w:color w:val="263238"/>
-        </w:rPr>
-        <w:t xml:space="preserve"> cum, </w:t>
-      </w:r>
-      <w:proofErr w:type="spellStart"/>
-      <w:r>
-        <w:rPr>
-          <w:color w:val="263238"/>
-        </w:rPr>
-        <w:t>soluta</w:t>
-      </w:r>
-      <w:proofErr w:type="spellEnd"/>
-      <w:r>
-        <w:rPr>
-          <w:color w:val="263238"/>
-        </w:rPr>
-        <w:t xml:space="preserve"> altera </w:t>
-      </w:r>
-      <w:proofErr w:type="spellStart"/>
-      <w:r>
-        <w:rPr>
-          <w:color w:val="263238"/>
-        </w:rPr>
-        <w:t>mollis</w:t>
-      </w:r>
-      <w:proofErr w:type="spellEnd"/>
-      <w:r>
-        <w:rPr>
-          <w:color w:val="263238"/>
-        </w:rPr>
-        <w:t xml:space="preserve"> at vel. Has </w:t>
-      </w:r>
-      <w:proofErr w:type="spellStart"/>
-      <w:r>
-        <w:rPr>
-          <w:color w:val="263238"/>
-        </w:rPr>
-        <w:t>quodsi</w:t>
-      </w:r>
-      <w:proofErr w:type="spellEnd"/>
-      <w:r>
-        <w:rPr>
-          <w:color w:val="263238"/>
-        </w:rPr>
-        <w:t xml:space="preserve"> </w:t>
-      </w:r>
-      <w:proofErr w:type="spellStart"/>
-      <w:r>
-        <w:rPr>
-          <w:color w:val="263238"/>
-        </w:rPr>
-        <w:t>verear</w:t>
-      </w:r>
-      <w:proofErr w:type="spellEnd"/>
-      <w:r>
-        <w:rPr>
-          <w:color w:val="263238"/>
-        </w:rPr>
-        <w:t xml:space="preserve"> </w:t>
-      </w:r>
-      <w:proofErr w:type="spellStart"/>
-      <w:r>
-        <w:rPr>
-          <w:color w:val="263238"/>
-        </w:rPr>
-        <w:t>signiferumque</w:t>
-      </w:r>
-      <w:proofErr w:type="spellEnd"/>
-      <w:r>
-        <w:rPr>
-          <w:color w:val="263238"/>
-        </w:rPr>
-        <w:t xml:space="preserve"> cu, </w:t>
-      </w:r>
-      <w:proofErr w:type="spellStart"/>
-      <w:r>
-        <w:rPr>
-          <w:color w:val="263238"/>
-        </w:rPr>
-        <w:t>justo</w:t>
-      </w:r>
-      <w:proofErr w:type="spellEnd"/>
-      <w:r>
-        <w:rPr>
-          <w:color w:val="263238"/>
-        </w:rPr>
-        <w:t xml:space="preserve"> minim </w:t>
-      </w:r>
-      <w:proofErr w:type="spellStart"/>
-      <w:r>
-        <w:rPr>
-          <w:color w:val="263238"/>
-        </w:rPr>
-        <w:t>harum</w:t>
-      </w:r>
-      <w:proofErr w:type="spellEnd"/>
-      <w:r>
-        <w:rPr>
-          <w:color w:val="263238"/>
-        </w:rPr>
-        <w:t xml:space="preserve"> </w:t>
-      </w:r>
-      <w:proofErr w:type="spellStart"/>
-      <w:r>
-        <w:rPr>
-          <w:color w:val="263238"/>
-        </w:rPr>
-        <w:t>ei</w:t>
-      </w:r>
-      <w:proofErr w:type="spellEnd"/>
-      <w:r>
-        <w:rPr>
-          <w:color w:val="263238"/>
-        </w:rPr>
-        <w:t xml:space="preserve"> vis. </w:t>
-      </w:r>
-      <w:proofErr w:type="spellStart"/>
-      <w:r>
-        <w:rPr>
-          <w:color w:val="263238"/>
-        </w:rPr>
-        <w:t>Idque</w:t>
-      </w:r>
-      <w:proofErr w:type="spellEnd"/>
-      <w:r>
-        <w:rPr>
-          <w:color w:val="263238"/>
-        </w:rPr>
-        <w:t xml:space="preserve"> </w:t>
-      </w:r>
-      <w:proofErr w:type="spellStart"/>
-      <w:r>
-        <w:rPr>
-          <w:color w:val="263238"/>
-        </w:rPr>
-        <w:t>tantas</w:t>
-      </w:r>
-      <w:proofErr w:type="spellEnd"/>
-      <w:r>
-        <w:rPr>
-          <w:color w:val="263238"/>
-        </w:rPr>
-        <w:t xml:space="preserve"> cum </w:t>
-      </w:r>
-      <w:proofErr w:type="spellStart"/>
-      <w:r>
-        <w:rPr>
-          <w:color w:val="263238"/>
-        </w:rPr>
-        <w:t>eu</w:t>
-      </w:r>
-      <w:proofErr w:type="spellEnd"/>
-      <w:r>
-        <w:rPr>
-          <w:color w:val="263238"/>
-        </w:rPr>
-        <w:t>.</w:t>
+        <w:t xml:space="preserve"> ex, aeque mandamus per id, ex per elaboraret reprehendunt. Mei doming eripuit referrentur ne. Eu nonumes dolores mentitum sit, labore nonumes id pro. Cu semper perfecto quo. An prima diceret verterem cum, soluta altera mollis at vel. Has quodsi verear signiferumque cu, justo minim harum ei vis. Idque tantas cum eu.</w:t>
       </w:r>
     </w:p>
     <w:p>
@@ -1677,245 +1413,7 @@
         <w:rPr>
           <w:color w:val="263238"/>
         </w:rPr>
-        <w:t xml:space="preserve">Vis ad </w:t>
-      </w:r>
-      <w:proofErr w:type="spellStart"/>
-      <w:r>
-        <w:rPr>
-          <w:color w:val="263238"/>
-        </w:rPr>
-        <w:t>ludus</w:t>
-      </w:r>
-      <w:proofErr w:type="spellEnd"/>
-      <w:r>
-        <w:rPr>
-          <w:color w:val="263238"/>
-        </w:rPr>
-        <w:t xml:space="preserve"> </w:t>
-      </w:r>
-      <w:proofErr w:type="spellStart"/>
-      <w:r>
-        <w:rPr>
-          <w:color w:val="263238"/>
-        </w:rPr>
-        <w:t>atomorum</w:t>
-      </w:r>
-      <w:proofErr w:type="spellEnd"/>
-      <w:r>
-        <w:rPr>
-          <w:color w:val="263238"/>
-        </w:rPr>
-        <w:t xml:space="preserve"> </w:t>
-      </w:r>
-      <w:proofErr w:type="spellStart"/>
-      <w:r>
-        <w:rPr>
-          <w:color w:val="263238"/>
-        </w:rPr>
-        <w:t>forensibus</w:t>
-      </w:r>
-      <w:proofErr w:type="spellEnd"/>
-      <w:r>
-        <w:rPr>
-          <w:color w:val="263238"/>
-        </w:rPr>
-        <w:t xml:space="preserve">, </w:t>
-      </w:r>
-      <w:proofErr w:type="spellStart"/>
-      <w:r>
-        <w:rPr>
-          <w:color w:val="263238"/>
-        </w:rPr>
-        <w:t>est</w:t>
-      </w:r>
-      <w:proofErr w:type="spellEnd"/>
-      <w:r>
-        <w:rPr>
-          <w:color w:val="263238"/>
-        </w:rPr>
-        <w:t xml:space="preserve"> dolore </w:t>
-      </w:r>
-      <w:proofErr w:type="spellStart"/>
-      <w:r>
-        <w:rPr>
-          <w:color w:val="263238"/>
-        </w:rPr>
-        <w:t>constituam</w:t>
-      </w:r>
-      <w:proofErr w:type="spellEnd"/>
-      <w:r>
-        <w:rPr>
-          <w:color w:val="263238"/>
-        </w:rPr>
-        <w:t xml:space="preserve"> ea. </w:t>
-      </w:r>
-      <w:proofErr w:type="spellStart"/>
-      <w:r>
-        <w:rPr>
-          <w:color w:val="263238"/>
-        </w:rPr>
-        <w:t>Vel</w:t>
-      </w:r>
-      <w:proofErr w:type="spellEnd"/>
-      <w:r>
-        <w:rPr>
-          <w:color w:val="263238"/>
-        </w:rPr>
-        <w:t xml:space="preserve"> </w:t>
-      </w:r>
-      <w:proofErr w:type="spellStart"/>
-      <w:r>
-        <w:rPr>
-          <w:color w:val="263238"/>
-        </w:rPr>
-        <w:t>graeci</w:t>
-      </w:r>
-      <w:proofErr w:type="spellEnd"/>
-      <w:r>
-        <w:rPr>
-          <w:color w:val="263238"/>
-        </w:rPr>
-        <w:t xml:space="preserve"> </w:t>
-      </w:r>
-      <w:proofErr w:type="spellStart"/>
-      <w:r>
-        <w:rPr>
-          <w:color w:val="263238"/>
-        </w:rPr>
-        <w:t>aliquando</w:t>
-      </w:r>
-      <w:proofErr w:type="spellEnd"/>
-      <w:r>
-        <w:rPr>
-          <w:color w:val="263238"/>
-        </w:rPr>
-        <w:t xml:space="preserve"> cu, in </w:t>
-      </w:r>
-      <w:proofErr w:type="spellStart"/>
-      <w:r>
-        <w:rPr>
-          <w:color w:val="263238"/>
-        </w:rPr>
-        <w:t>vix</w:t>
-      </w:r>
-      <w:proofErr w:type="spellEnd"/>
-      <w:r>
-        <w:rPr>
-          <w:color w:val="263238"/>
-        </w:rPr>
-        <w:t xml:space="preserve"> </w:t>
-      </w:r>
-      <w:proofErr w:type="spellStart"/>
-      <w:r>
-        <w:rPr>
-          <w:color w:val="263238"/>
-        </w:rPr>
-        <w:t>quando</w:t>
-      </w:r>
-      <w:proofErr w:type="spellEnd"/>
-      <w:r>
-        <w:rPr>
-          <w:color w:val="263238"/>
-        </w:rPr>
-        <w:t xml:space="preserve"> </w:t>
-      </w:r>
-      <w:proofErr w:type="spellStart"/>
-      <w:r>
-        <w:rPr>
-          <w:color w:val="263238"/>
-        </w:rPr>
-        <w:t>ponderum</w:t>
-      </w:r>
-      <w:proofErr w:type="spellEnd"/>
-      <w:r>
-        <w:rPr>
-          <w:color w:val="263238"/>
-        </w:rPr>
-        <w:t xml:space="preserve">, </w:t>
-      </w:r>
-      <w:proofErr w:type="spellStart"/>
-      <w:r>
-        <w:rPr>
-          <w:color w:val="263238"/>
-        </w:rPr>
-        <w:t>te</w:t>
-      </w:r>
-      <w:proofErr w:type="spellEnd"/>
-      <w:r>
-        <w:rPr>
-          <w:color w:val="263238"/>
-        </w:rPr>
-        <w:t xml:space="preserve"> </w:t>
-      </w:r>
-      <w:proofErr w:type="spellStart"/>
-      <w:r>
-        <w:rPr>
-          <w:color w:val="263238"/>
-        </w:rPr>
-        <w:t>mazim</w:t>
-      </w:r>
-      <w:proofErr w:type="spellEnd"/>
-      <w:r>
-        <w:rPr>
-          <w:color w:val="263238"/>
-        </w:rPr>
-        <w:t xml:space="preserve"> </w:t>
-      </w:r>
-      <w:proofErr w:type="spellStart"/>
-      <w:r>
-        <w:rPr>
-          <w:color w:val="263238"/>
-        </w:rPr>
-        <w:t>molestiae</w:t>
-      </w:r>
-      <w:proofErr w:type="spellEnd"/>
-      <w:r>
-        <w:rPr>
-          <w:color w:val="263238"/>
-        </w:rPr>
-        <w:t xml:space="preserve"> </w:t>
-      </w:r>
-      <w:proofErr w:type="spellStart"/>
-      <w:r>
-        <w:rPr>
-          <w:color w:val="263238"/>
-        </w:rPr>
-        <w:t>nec</w:t>
-      </w:r>
-      <w:proofErr w:type="spellEnd"/>
-      <w:r>
-        <w:rPr>
-          <w:color w:val="263238"/>
-        </w:rPr>
-        <w:t xml:space="preserve">. Sit id </w:t>
-      </w:r>
-      <w:proofErr w:type="spellStart"/>
-      <w:r>
-        <w:rPr>
-          <w:color w:val="263238"/>
-        </w:rPr>
-        <w:t>timeam</w:t>
-      </w:r>
-      <w:proofErr w:type="spellEnd"/>
-      <w:r>
-        <w:rPr>
-          <w:color w:val="263238"/>
-        </w:rPr>
-        <w:t xml:space="preserve"> </w:t>
-      </w:r>
-      <w:proofErr w:type="spellStart"/>
-      <w:r>
-        <w:rPr>
-          <w:color w:val="263238"/>
-        </w:rPr>
-        <w:t>euismod</w:t>
-      </w:r>
-      <w:proofErr w:type="spellEnd"/>
-      <w:r>
-        <w:rPr>
-          <w:color w:val="263238"/>
-        </w:rPr>
-        <w:t>.</w:t>
+        <w:t>Vis ad ludus atomorum forensibus, est dolore constituam ea. Vel graeci aliquando cu, in vix quando ponderum, te mazim molestiae nec. Sit id timeam euismod.</w:t>
       </w:r>
     </w:p>
     <w:p>
@@ -1931,75 +1429,11 @@
           <w:color w:val="263238"/>
         </w:rPr>
       </w:pPr>
-      <w:proofErr w:type="spellStart"/>
-      <w:r>
-        <w:rPr>
-          <w:color w:val="263238"/>
-        </w:rPr>
-        <w:t>Usu</w:t>
-      </w:r>
-      <w:proofErr w:type="spellEnd"/>
-      <w:r>
-        <w:rPr>
-          <w:color w:val="263238"/>
-        </w:rPr>
-        <w:t xml:space="preserve"> </w:t>
-      </w:r>
-      <w:proofErr w:type="spellStart"/>
-      <w:r>
-        <w:rPr>
-          <w:color w:val="263238"/>
-        </w:rPr>
-        <w:t>te</w:t>
-      </w:r>
-      <w:proofErr w:type="spellEnd"/>
-      <w:r>
-        <w:rPr>
-          <w:color w:val="263238"/>
-        </w:rPr>
-        <w:t xml:space="preserve"> </w:t>
-      </w:r>
-      <w:proofErr w:type="spellStart"/>
-      <w:r>
-        <w:rPr>
-          <w:color w:val="263238"/>
-        </w:rPr>
-        <w:t>reque</w:t>
-      </w:r>
-      <w:proofErr w:type="spellEnd"/>
-      <w:r>
-        <w:rPr>
-          <w:color w:val="263238"/>
-        </w:rPr>
-        <w:t xml:space="preserve"> </w:t>
-      </w:r>
-      <w:proofErr w:type="spellStart"/>
-      <w:r>
-        <w:rPr>
-          <w:color w:val="263238"/>
-        </w:rPr>
-        <w:t>quando</w:t>
-      </w:r>
-      <w:proofErr w:type="spellEnd"/>
-      <w:r>
-        <w:rPr>
-          <w:color w:val="263238"/>
-        </w:rPr>
-        <w:t xml:space="preserve"> </w:t>
-      </w:r>
-      <w:proofErr w:type="spellStart"/>
-      <w:r>
-        <w:rPr>
-          <w:color w:val="263238"/>
-        </w:rPr>
-        <w:t>explicari</w:t>
-      </w:r>
-      <w:proofErr w:type="spellEnd"/>
-      <w:r>
-        <w:rPr>
-          <w:color w:val="263238"/>
-        </w:rPr>
-        <w:t xml:space="preserve">. </w:t>
+      <w:r>
+        <w:rPr>
+          <w:color w:val="263238"/>
+        </w:rPr>
+        <w:t xml:space="preserve">Usu te reque quando explicari. </w:t>
       </w:r>
     </w:p>
     <w:p>
@@ -2015,61 +1449,11 @@
           <w:color w:val="263238"/>
         </w:rPr>
       </w:pPr>
-      <w:proofErr w:type="spellStart"/>
-      <w:r>
-        <w:rPr>
-          <w:color w:val="263238"/>
-        </w:rPr>
-        <w:t>Indoctum</w:t>
-      </w:r>
-      <w:proofErr w:type="spellEnd"/>
-      <w:r>
-        <w:rPr>
-          <w:color w:val="263238"/>
-        </w:rPr>
-        <w:t xml:space="preserve"> </w:t>
-      </w:r>
-      <w:proofErr w:type="spellStart"/>
-      <w:r>
-        <w:rPr>
-          <w:color w:val="263238"/>
-        </w:rPr>
-        <w:t>signiferumque</w:t>
-      </w:r>
-      <w:proofErr w:type="spellEnd"/>
-      <w:r>
-        <w:rPr>
-          <w:color w:val="263238"/>
-        </w:rPr>
-        <w:t xml:space="preserve"> </w:t>
-      </w:r>
-      <w:proofErr w:type="gramStart"/>
-      <w:r>
-        <w:rPr>
-          <w:color w:val="263238"/>
-        </w:rPr>
-        <w:t>no</w:t>
-      </w:r>
-      <w:proofErr w:type="gramEnd"/>
-      <w:r>
-        <w:rPr>
-          <w:color w:val="263238"/>
-        </w:rPr>
-        <w:t xml:space="preserve"> his, duo illum mundi animal </w:t>
-      </w:r>
-      <w:proofErr w:type="spellStart"/>
-      <w:r>
-        <w:rPr>
-          <w:color w:val="263238"/>
-        </w:rPr>
-        <w:t>ut.</w:t>
-      </w:r>
-      <w:proofErr w:type="spellEnd"/>
-      <w:r>
-        <w:rPr>
-          <w:color w:val="263238"/>
-        </w:rPr>
-        <w:t xml:space="preserve"> </w:t>
+      <w:r>
+        <w:rPr>
+          <w:color w:val="263238"/>
+        </w:rPr>
+        <w:t xml:space="preserve">Indoctum signiferumque no his, duo illum mundi animal ut. </w:t>
       </w:r>
     </w:p>
     <w:p>
@@ -2119,315 +1503,7 @@
         <w:rPr>
           <w:color w:val="263238"/>
         </w:rPr>
-        <w:t xml:space="preserve">Ut his </w:t>
-      </w:r>
-      <w:proofErr w:type="spellStart"/>
-      <w:r>
-        <w:rPr>
-          <w:color w:val="263238"/>
-        </w:rPr>
-        <w:t>etiam</w:t>
-      </w:r>
-      <w:proofErr w:type="spellEnd"/>
-      <w:r>
-        <w:rPr>
-          <w:color w:val="263238"/>
-        </w:rPr>
-        <w:t xml:space="preserve"> </w:t>
-      </w:r>
-      <w:proofErr w:type="spellStart"/>
-      <w:r>
-        <w:rPr>
-          <w:color w:val="263238"/>
-        </w:rPr>
-        <w:t>periculis</w:t>
-      </w:r>
-      <w:proofErr w:type="spellEnd"/>
-      <w:r>
-        <w:rPr>
-          <w:color w:val="263238"/>
-        </w:rPr>
-        <w:t xml:space="preserve"> </w:t>
-      </w:r>
-      <w:proofErr w:type="spellStart"/>
-      <w:r>
-        <w:rPr>
-          <w:color w:val="263238"/>
-        </w:rPr>
-        <w:t>definitionem</w:t>
-      </w:r>
-      <w:proofErr w:type="spellEnd"/>
-      <w:r>
-        <w:rPr>
-          <w:color w:val="263238"/>
-        </w:rPr>
-        <w:t xml:space="preserve">. </w:t>
-      </w:r>
-      <w:proofErr w:type="spellStart"/>
-      <w:r>
-        <w:rPr>
-          <w:color w:val="263238"/>
-        </w:rPr>
-        <w:t>Te</w:t>
-      </w:r>
-      <w:proofErr w:type="spellEnd"/>
-      <w:r>
-        <w:rPr>
-          <w:color w:val="263238"/>
-        </w:rPr>
-        <w:t xml:space="preserve"> </w:t>
-      </w:r>
-      <w:proofErr w:type="spellStart"/>
-      <w:r>
-        <w:rPr>
-          <w:color w:val="263238"/>
-        </w:rPr>
-        <w:t>vel</w:t>
-      </w:r>
-      <w:proofErr w:type="spellEnd"/>
-      <w:r>
-        <w:rPr>
-          <w:color w:val="263238"/>
-        </w:rPr>
-        <w:t xml:space="preserve"> </w:t>
-      </w:r>
-      <w:proofErr w:type="spellStart"/>
-      <w:r>
-        <w:rPr>
-          <w:color w:val="263238"/>
-        </w:rPr>
-        <w:t>vidisse</w:t>
-      </w:r>
-      <w:proofErr w:type="spellEnd"/>
-      <w:r>
-        <w:rPr>
-          <w:color w:val="263238"/>
-        </w:rPr>
-        <w:t xml:space="preserve"> </w:t>
-      </w:r>
-      <w:proofErr w:type="spellStart"/>
-      <w:r>
-        <w:rPr>
-          <w:color w:val="263238"/>
-        </w:rPr>
-        <w:t>interesset</w:t>
-      </w:r>
-      <w:proofErr w:type="spellEnd"/>
-      <w:r>
-        <w:rPr>
-          <w:color w:val="263238"/>
-        </w:rPr>
-        <w:t xml:space="preserve">. Eu </w:t>
-      </w:r>
-      <w:proofErr w:type="spellStart"/>
-      <w:r>
-        <w:rPr>
-          <w:color w:val="263238"/>
-        </w:rPr>
-        <w:t>vix</w:t>
-      </w:r>
-      <w:proofErr w:type="spellEnd"/>
-      <w:r>
-        <w:rPr>
-          <w:color w:val="263238"/>
-        </w:rPr>
-        <w:t xml:space="preserve"> omnium </w:t>
-      </w:r>
-      <w:proofErr w:type="spellStart"/>
-      <w:r>
-        <w:rPr>
-          <w:color w:val="263238"/>
-        </w:rPr>
-        <w:t>molestiae</w:t>
-      </w:r>
-      <w:proofErr w:type="spellEnd"/>
-      <w:r>
-        <w:rPr>
-          <w:color w:val="263238"/>
-        </w:rPr>
-        <w:t xml:space="preserve"> </w:t>
-      </w:r>
-      <w:proofErr w:type="spellStart"/>
-      <w:r>
-        <w:rPr>
-          <w:color w:val="263238"/>
-        </w:rPr>
-        <w:t>adversarium</w:t>
-      </w:r>
-      <w:proofErr w:type="spellEnd"/>
-      <w:r>
-        <w:rPr>
-          <w:color w:val="263238"/>
-        </w:rPr>
-        <w:t xml:space="preserve">, </w:t>
-      </w:r>
-      <w:proofErr w:type="spellStart"/>
-      <w:r>
-        <w:rPr>
-          <w:color w:val="263238"/>
-        </w:rPr>
-        <w:t>duis</w:t>
-      </w:r>
-      <w:proofErr w:type="spellEnd"/>
-      <w:r>
-        <w:rPr>
-          <w:color w:val="263238"/>
-        </w:rPr>
-        <w:t xml:space="preserve"> </w:t>
-      </w:r>
-      <w:proofErr w:type="spellStart"/>
-      <w:r>
-        <w:rPr>
-          <w:color w:val="263238"/>
-        </w:rPr>
-        <w:t>ridens</w:t>
-      </w:r>
-      <w:proofErr w:type="spellEnd"/>
-      <w:r>
-        <w:rPr>
-          <w:color w:val="263238"/>
-        </w:rPr>
-        <w:t xml:space="preserve"> utroque no sea. </w:t>
-      </w:r>
-      <w:proofErr w:type="spellStart"/>
-      <w:r>
-        <w:rPr>
-          <w:color w:val="263238"/>
-        </w:rPr>
-        <w:t>Pri</w:t>
-      </w:r>
-      <w:proofErr w:type="spellEnd"/>
-      <w:r>
-        <w:rPr>
-          <w:color w:val="263238"/>
-        </w:rPr>
-        <w:t xml:space="preserve"> </w:t>
-      </w:r>
-      <w:proofErr w:type="spellStart"/>
-      <w:r>
-        <w:rPr>
-          <w:color w:val="263238"/>
-        </w:rPr>
-        <w:t>aliquam</w:t>
-      </w:r>
-      <w:proofErr w:type="spellEnd"/>
-      <w:r>
-        <w:rPr>
-          <w:color w:val="263238"/>
-        </w:rPr>
-        <w:t xml:space="preserve"> </w:t>
-      </w:r>
-      <w:proofErr w:type="spellStart"/>
-      <w:r>
-        <w:rPr>
-          <w:color w:val="263238"/>
-        </w:rPr>
-        <w:t>incorrupte</w:t>
-      </w:r>
-      <w:proofErr w:type="spellEnd"/>
-      <w:r>
-        <w:rPr>
-          <w:color w:val="263238"/>
-        </w:rPr>
-        <w:t xml:space="preserve"> </w:t>
-      </w:r>
-      <w:proofErr w:type="spellStart"/>
-      <w:r>
-        <w:rPr>
-          <w:color w:val="263238"/>
-        </w:rPr>
-        <w:t>honestatis</w:t>
-      </w:r>
-      <w:proofErr w:type="spellEnd"/>
-      <w:r>
-        <w:rPr>
-          <w:color w:val="263238"/>
-        </w:rPr>
-        <w:t xml:space="preserve"> ea. Ne </w:t>
-      </w:r>
-      <w:proofErr w:type="spellStart"/>
-      <w:r>
-        <w:rPr>
-          <w:color w:val="263238"/>
-        </w:rPr>
-        <w:t>unum</w:t>
-      </w:r>
-      <w:proofErr w:type="spellEnd"/>
-      <w:r>
-        <w:rPr>
-          <w:color w:val="263238"/>
-        </w:rPr>
-        <w:t xml:space="preserve"> nihil </w:t>
-      </w:r>
-      <w:proofErr w:type="spellStart"/>
-      <w:r>
-        <w:rPr>
-          <w:color w:val="263238"/>
-        </w:rPr>
-        <w:t>graece</w:t>
-      </w:r>
-      <w:proofErr w:type="spellEnd"/>
-      <w:r>
-        <w:rPr>
-          <w:color w:val="263238"/>
-        </w:rPr>
-        <w:t xml:space="preserve"> </w:t>
-      </w:r>
-      <w:proofErr w:type="spellStart"/>
-      <w:r>
-        <w:rPr>
-          <w:color w:val="263238"/>
-        </w:rPr>
-        <w:t>usu</w:t>
-      </w:r>
-      <w:proofErr w:type="spellEnd"/>
-      <w:r>
-        <w:rPr>
-          <w:color w:val="263238"/>
-        </w:rPr>
-        <w:t xml:space="preserve">, animal </w:t>
-      </w:r>
-      <w:proofErr w:type="spellStart"/>
-      <w:r>
-        <w:rPr>
-          <w:color w:val="263238"/>
-        </w:rPr>
-        <w:t>vivendum</w:t>
-      </w:r>
-      <w:proofErr w:type="spellEnd"/>
-      <w:r>
-        <w:rPr>
-          <w:color w:val="263238"/>
-        </w:rPr>
-        <w:t xml:space="preserve"> </w:t>
-      </w:r>
-      <w:proofErr w:type="spellStart"/>
-      <w:r>
-        <w:rPr>
-          <w:color w:val="263238"/>
-        </w:rPr>
-        <w:t>vulputate</w:t>
-      </w:r>
-      <w:proofErr w:type="spellEnd"/>
-      <w:r>
-        <w:rPr>
-          <w:color w:val="263238"/>
-        </w:rPr>
-        <w:t xml:space="preserve"> </w:t>
-      </w:r>
-      <w:proofErr w:type="spellStart"/>
-      <w:r>
-        <w:rPr>
-          <w:color w:val="263238"/>
-        </w:rPr>
-        <w:t>vix</w:t>
-      </w:r>
-      <w:proofErr w:type="spellEnd"/>
-      <w:r>
-        <w:rPr>
-          <w:color w:val="263238"/>
-        </w:rPr>
-        <w:t xml:space="preserve"> et. </w:t>
+        <w:t xml:space="preserve">Ut his etiam periculis definitionem. Te vel vidisse interesset. Eu vix omnium molestiae adversarium, duis ridens utroque no sea. Pri aliquam incorrupte honestatis ea. Ne unum nihil graece usu, animal vivendum vulputate vix et. </w:t>
       </w:r>
       <w:r>
         <w:rPr>
@@ -2436,145 +1512,11 @@
         </w:rPr>
         <w:t xml:space="preserve">Electram disputando eu ius.In munere urbanitas sea, salutandi disputationi ut vis. </w:t>
       </w:r>
-      <w:proofErr w:type="spellStart"/>
-      <w:r>
-        <w:rPr>
-          <w:color w:val="263238"/>
-        </w:rPr>
-        <w:t>Putent</w:t>
-      </w:r>
-      <w:proofErr w:type="spellEnd"/>
-      <w:r>
-        <w:rPr>
-          <w:color w:val="263238"/>
-        </w:rPr>
-        <w:t xml:space="preserve"> </w:t>
-      </w:r>
-      <w:proofErr w:type="spellStart"/>
-      <w:r>
-        <w:rPr>
-          <w:color w:val="263238"/>
-        </w:rPr>
-        <w:t>temporibus</w:t>
-      </w:r>
-      <w:proofErr w:type="spellEnd"/>
-      <w:r>
-        <w:rPr>
-          <w:color w:val="263238"/>
-        </w:rPr>
-        <w:t xml:space="preserve"> et vis. Est sententiae </w:t>
-      </w:r>
-      <w:proofErr w:type="spellStart"/>
-      <w:r>
-        <w:rPr>
-          <w:color w:val="263238"/>
-        </w:rPr>
-        <w:t>reprimique</w:t>
-      </w:r>
-      <w:proofErr w:type="spellEnd"/>
-      <w:r>
-        <w:rPr>
-          <w:color w:val="263238"/>
-        </w:rPr>
-        <w:t xml:space="preserve"> </w:t>
-      </w:r>
-      <w:proofErr w:type="spellStart"/>
-      <w:r>
-        <w:rPr>
-          <w:color w:val="263238"/>
-        </w:rPr>
-        <w:t>ei</w:t>
-      </w:r>
-      <w:proofErr w:type="spellEnd"/>
-      <w:r>
-        <w:rPr>
-          <w:color w:val="263238"/>
-        </w:rPr>
-        <w:t xml:space="preserve">. An </w:t>
-      </w:r>
-      <w:proofErr w:type="spellStart"/>
-      <w:r>
-        <w:rPr>
-          <w:color w:val="263238"/>
-        </w:rPr>
-        <w:t>esse</w:t>
-      </w:r>
-      <w:proofErr w:type="spellEnd"/>
-      <w:r>
-        <w:rPr>
-          <w:color w:val="263238"/>
-        </w:rPr>
-        <w:t xml:space="preserve"> lorem </w:t>
-      </w:r>
-      <w:proofErr w:type="spellStart"/>
-      <w:r>
-        <w:rPr>
-          <w:color w:val="263238"/>
-        </w:rPr>
-        <w:t>appareat</w:t>
-      </w:r>
-      <w:proofErr w:type="spellEnd"/>
-      <w:r>
-        <w:rPr>
-          <w:color w:val="263238"/>
-        </w:rPr>
-        <w:t xml:space="preserve"> </w:t>
-      </w:r>
-      <w:proofErr w:type="spellStart"/>
-      <w:r>
-        <w:rPr>
-          <w:color w:val="263238"/>
-        </w:rPr>
-        <w:t>eos</w:t>
-      </w:r>
-      <w:proofErr w:type="spellEnd"/>
-      <w:r>
-        <w:rPr>
-          <w:color w:val="263238"/>
-        </w:rPr>
-        <w:t xml:space="preserve">, his no </w:t>
-      </w:r>
-      <w:proofErr w:type="spellStart"/>
-      <w:r>
-        <w:rPr>
-          <w:color w:val="263238"/>
-        </w:rPr>
-        <w:t>platonem</w:t>
-      </w:r>
-      <w:proofErr w:type="spellEnd"/>
-      <w:r>
-        <w:rPr>
-          <w:color w:val="263238"/>
-        </w:rPr>
-        <w:t xml:space="preserve"> </w:t>
-      </w:r>
-      <w:proofErr w:type="spellStart"/>
-      <w:r>
-        <w:rPr>
-          <w:color w:val="263238"/>
-        </w:rPr>
-        <w:t>salutandi</w:t>
-      </w:r>
-      <w:proofErr w:type="spellEnd"/>
-      <w:r>
-        <w:rPr>
-          <w:color w:val="263238"/>
-        </w:rPr>
-        <w:t xml:space="preserve">, sea </w:t>
-      </w:r>
-      <w:proofErr w:type="spellStart"/>
-      <w:r>
-        <w:rPr>
-          <w:color w:val="263238"/>
-        </w:rPr>
-        <w:t>eu</w:t>
-      </w:r>
-      <w:proofErr w:type="spellEnd"/>
-      <w:r>
-        <w:rPr>
-          <w:color w:val="263238"/>
-        </w:rPr>
-        <w:t xml:space="preserve"> eros lorem. </w:t>
+      <w:r>
+        <w:rPr>
+          <w:color w:val="263238"/>
+        </w:rPr>
+        <w:t xml:space="preserve">Putent temporibus et vis. Est sententiae reprimique ei. An esse lorem appareat eos, his no platonem salutandi, sea eu eros lorem. </w:t>
       </w:r>
     </w:p>
     <w:p>
@@ -2823,7 +1765,7 @@
                                 <pic:cNvPicPr/>
                               </pic:nvPicPr>
                               <pic:blipFill>
-                                <a:blip r:embed="rId12" cstate="print">
+                                <a:blip r:embed="rId13" cstate="print">
                                   <a:extLst>
                                     <a:ext uri="{28A0092B-C50C-407E-A947-70E740481C1C}">
                                       <a14:useLocalDpi xmlns:a14="http://schemas.microsoft.com/office/drawing/2010/main" val="0"/>
@@ -2886,7 +1828,7 @@
                                 <pic:cNvPicPr/>
                               </pic:nvPicPr>
                               <pic:blipFill>
-                                <a:blip r:embed="rId13" cstate="print">
+                                <a:blip r:embed="rId14" cstate="print">
                                   <a:extLst>
                                     <a:ext uri="{28A0092B-C50C-407E-A947-70E740481C1C}">
                                       <a14:useLocalDpi xmlns:a14="http://schemas.microsoft.com/office/drawing/2010/main" val="0"/>
@@ -2949,7 +1891,7 @@
                                 <pic:cNvPicPr/>
                               </pic:nvPicPr>
                               <pic:blipFill>
-                                <a:blip r:embed="rId14" cstate="print">
+                                <a:blip r:embed="rId15" cstate="print">
                                   <a:extLst>
                                     <a:ext uri="{28A0092B-C50C-407E-A947-70E740481C1C}">
                                       <a14:useLocalDpi xmlns:a14="http://schemas.microsoft.com/office/drawing/2010/main" val="0"/>
@@ -3012,7 +1954,7 @@
                                 <pic:cNvPicPr/>
                               </pic:nvPicPr>
                               <pic:blipFill>
-                                <a:blip r:embed="rId15" cstate="print">
+                                <a:blip r:embed="rId16" cstate="print">
                                   <a:extLst>
                                     <a:ext uri="{28A0092B-C50C-407E-A947-70E740481C1C}">
                                       <a14:useLocalDpi xmlns:a14="http://schemas.microsoft.com/office/drawing/2010/main" val="0"/>
@@ -3428,10 +2370,10 @@
       </w:pPr>
     </w:p>
     <w:sectPr>
-      <w:headerReference w:type="default" r:id="rId16"/>
-      <w:footerReference w:type="default" r:id="rId17"/>
-      <w:headerReference w:type="first" r:id="rId18"/>
-      <w:footerReference w:type="first" r:id="rId19"/>
+      <w:headerReference w:type="default" r:id="rId17"/>
+      <w:footerReference w:type="default" r:id="rId18"/>
+      <w:headerReference w:type="first" r:id="rId19"/>
+      <w:footerReference w:type="first" r:id="rId20"/>
       <w:pgSz w:w="12240" w:h="15840"/>
       <w:pgMar w:top="1440" w:right="1440" w:bottom="1440" w:left="1440" w:header="720" w:footer="720" w:gutter="0"/>
       <w:cols w:space="720"/>
@@ -3726,7 +2668,7 @@
             </wp:anchor>
           </w:drawing>
         </mc:Choice>
-        <mc:Fallback xmlns:lc="http://schemas.openxmlformats.org/drawingml/2006/lockedCanvas" xmlns:comp="http://schemas.openxmlformats.org/drawingml/2006/compatibility" xmlns:we="http://schemas.microsoft.com/office/webextensions/webextension/2010/11" xmlns:wetp="http://schemas.microsoft.com/office/webextensions/taskpanes/2010/11" xmlns:b="http://schemas.openxmlformats.org/officeDocument/2006/bibliography" xmlns:odgm="http://opendope.org/SmartArt/DataHierarchy" xmlns:odi="http://opendope.org/components" xmlns:oda="http://opendope.org/answers" xmlns:odq="http://opendope.org/questions" xmlns:odc="http://opendope.org/conditions" xmlns:odx="http://opendope.org/xpaths" xmlns:cppr="http://schemas.microsoft.com/office/2006/coverPageProps" xmlns:pvml="urn:schemas-microsoft-com:office:powerpoint" xmlns:xvml="urn:schemas-microsoft-com:office:excel" xmlns:dsp="http://schemas.microsoft.com/office/drawing/2008/diagram" xmlns:xdr="http://schemas.openxmlformats.org/drawingml/2006/spreadsheetDrawing" xmlns:pic="http://schemas.openxmlformats.org/drawingml/2006/picture" xmlns:dgm="http://schemas.openxmlformats.org/drawingml/2006/diagram" xmlns:c14="http://schemas.microsoft.com/office/drawing/2007/8/2/chart" xmlns:cdr="http://schemas.openxmlformats.org/drawingml/2006/chartDrawing" xmlns:c="http://schemas.openxmlformats.org/drawingml/2006/chart" xmlns:sl="http://schemas.openxmlformats.org/schemaLibrary/2006/main" xmlns:a="http://schemas.openxmlformats.org/drawingml/2006/main">
+        <mc:Fallback xmlns:a="http://schemas.openxmlformats.org/drawingml/2006/main" xmlns:sl="http://schemas.openxmlformats.org/schemaLibrary/2006/main" xmlns:c="http://schemas.openxmlformats.org/drawingml/2006/chart" xmlns:cdr="http://schemas.openxmlformats.org/drawingml/2006/chartDrawing" xmlns:c14="http://schemas.microsoft.com/office/drawing/2007/8/2/chart" xmlns:dgm="http://schemas.openxmlformats.org/drawingml/2006/diagram" xmlns:pic="http://schemas.openxmlformats.org/drawingml/2006/picture" xmlns:xdr="http://schemas.openxmlformats.org/drawingml/2006/spreadsheetDrawing" xmlns:dsp="http://schemas.microsoft.com/office/drawing/2008/diagram" xmlns:xvml="urn:schemas-microsoft-com:office:excel" xmlns:pvml="urn:schemas-microsoft-com:office:powerpoint" xmlns:cppr="http://schemas.microsoft.com/office/2006/coverPageProps" xmlns:odx="http://opendope.org/xpaths" xmlns:odc="http://opendope.org/conditions" xmlns:odq="http://opendope.org/questions" xmlns:oda="http://opendope.org/answers" xmlns:odi="http://opendope.org/components" xmlns:odgm="http://opendope.org/SmartArt/DataHierarchy" xmlns:b="http://schemas.openxmlformats.org/officeDocument/2006/bibliography" xmlns:wetp="http://schemas.microsoft.com/office/webextensions/taskpanes/2010/11" xmlns:we="http://schemas.microsoft.com/office/webextensions/webextension/2010/11" xmlns:comp="http://schemas.openxmlformats.org/drawingml/2006/compatibility" xmlns:lc="http://schemas.openxmlformats.org/drawingml/2006/lockedCanvas">
           <w:pict>
             <v:rect style="position:absolute;margin-left:0;margin-top:0;width:522pt;height:683.25pt;z-index:251659264;visibility:visible;mso-wrap-style:square;mso-width-percent:0;mso-height-percent:0;mso-wrap-distance-left:9pt;mso-wrap-distance-top:0;mso-wrap-distance-right:9pt;mso-wrap-distance-bottom:0;mso-position-horizontal:center;mso-position-horizontal-relative:margin;mso-position-vertical:center;mso-position-vertical-relative:margin;mso-width-percent:0;mso-height-percent:0;mso-width-relative:margin;mso-height-relative:margin;v-text-anchor:middle" id="Rectangle 1" o:spid="_x0000_s1026" strokecolor="#d8d8d8 [2732]" strokeweight="1pt" fillcolor="white [3212]">
               <w10:wrap anchorx="margin" anchory="margin"/>
@@ -3846,7 +2788,6 @@
             <w:rPr>
               <w:rFonts w:asciiTheme="majorHAnsi" w:hAnsiTheme="majorHAnsi" w:cstheme="majorHAnsi"/>
               <w:b/>
-              <w:caps/>
               <w:color w:val="263238"/>
               <w:sz w:val="22"/>
               <w:szCs w:val="22"/>
@@ -3860,7 +2801,27 @@
               <w:sz w:val="22"/>
               <w:szCs w:val="22"/>
             </w:rPr>
+            <w:t xml:space="preserve">{{ </w:t>
+          </w:r>
+          <w:r>
+            <w:rPr>
+              <w:rFonts w:asciiTheme="majorHAnsi" w:hAnsiTheme="majorHAnsi" w:cstheme="majorHAnsi"/>
+              <w:b/>
+              <w:color w:val="263238"/>
+              <w:sz w:val="22"/>
+              <w:szCs w:val="22"/>
+            </w:rPr>
             <w:t>TRAINEE</w:t>
+          </w:r>
+          <w:r>
+            <w:rPr>
+              <w:rFonts w:asciiTheme="majorHAnsi" w:hAnsiTheme="majorHAnsi" w:cstheme="majorHAnsi"/>
+              <w:b/>
+              <w:color w:val="263238"/>
+              <w:sz w:val="22"/>
+              <w:szCs w:val="22"/>
+            </w:rPr>
+            <w:t xml:space="preserve"> }}</w:t>
           </w:r>
         </w:p>
       </w:tc>
@@ -3903,7 +2864,7 @@
               <w:sz w:val="22"/>
               <w:szCs w:val="22"/>
             </w:rPr>
-            <w:t>Global Business Skills</w:t>
+            <w:t>{{ Product }}</w:t>
           </w:r>
         </w:p>
       </w:tc>
@@ -3936,7 +2897,47 @@
               <w:sz w:val="22"/>
               <w:szCs w:val="22"/>
             </w:rPr>
-            <w:t>CLIENT COHORT</w:t>
+            <w:t xml:space="preserve">{{ </w:t>
+          </w:r>
+          <w:r>
+            <w:rPr>
+              <w:rFonts w:asciiTheme="majorHAnsi" w:hAnsiTheme="majorHAnsi" w:cstheme="majorHAnsi"/>
+              <w:b/>
+              <w:color w:val="263238"/>
+              <w:sz w:val="22"/>
+              <w:szCs w:val="22"/>
+            </w:rPr>
+            <w:t>CLIENT</w:t>
+          </w:r>
+          <w:r>
+            <w:rPr>
+              <w:rFonts w:asciiTheme="majorHAnsi" w:hAnsiTheme="majorHAnsi" w:cstheme="majorHAnsi"/>
+              <w:b/>
+              <w:color w:val="263238"/>
+              <w:sz w:val="22"/>
+              <w:szCs w:val="22"/>
+            </w:rPr>
+            <w:t>_</w:t>
+          </w:r>
+          <w:r>
+            <w:rPr>
+              <w:rFonts w:asciiTheme="majorHAnsi" w:hAnsiTheme="majorHAnsi" w:cstheme="majorHAnsi"/>
+              <w:b/>
+              <w:color w:val="263238"/>
+              <w:sz w:val="22"/>
+              <w:szCs w:val="22"/>
+            </w:rPr>
+            <w:t>COHORT</w:t>
+          </w:r>
+          <w:r>
+            <w:rPr>
+              <w:rFonts w:asciiTheme="majorHAnsi" w:hAnsiTheme="majorHAnsi" w:cstheme="majorHAnsi"/>
+              <w:b/>
+              <w:color w:val="263238"/>
+              <w:sz w:val="22"/>
+              <w:szCs w:val="22"/>
+            </w:rPr>
+            <w:t xml:space="preserve">  }}</w:t>
           </w:r>
         </w:p>
       </w:tc>
@@ -3960,12 +2961,16 @@
           </w:pPr>
           <w:r>
             <w:rPr>
-              <w:rFonts w:asciiTheme="majorHAnsi" w:hAnsiTheme="majorHAnsi" w:cstheme="majorHAnsi"/>
+              <w:rFonts w:asciiTheme="majorHAnsi" w:eastAsiaTheme="minorEastAsia" w:hAnsiTheme="majorHAnsi" w:cstheme="majorHAnsi"/>
+              <w:b/>
+              <w:caps w:val="0"/>
+              <w:noProof w:val="0"/>
               <w:color w:val="263238"/>
+              <w:spacing w:val="0"/>
               <w:sz w:val="22"/>
               <w:szCs w:val="22"/>
             </w:rPr>
-            <w:t xml:space="preserve"> </w:t>
+            <w:t xml:space="preserve">{{ </w:t>
           </w:r>
           <w:r>
             <w:rPr>
@@ -3978,7 +2983,33 @@
               <w:sz w:val="22"/>
               <w:szCs w:val="22"/>
             </w:rPr>
-            <w:t>DATE</w:t>
+            <w:t>D</w:t>
+          </w:r>
+          <w:r>
+            <w:rPr>
+              <w:rFonts w:asciiTheme="majorHAnsi" w:eastAsiaTheme="minorEastAsia" w:hAnsiTheme="majorHAnsi" w:cstheme="majorHAnsi"/>
+              <w:b/>
+              <w:caps w:val="0"/>
+              <w:noProof w:val="0"/>
+              <w:color w:val="263238"/>
+              <w:spacing w:val="0"/>
+              <w:sz w:val="22"/>
+              <w:szCs w:val="22"/>
+            </w:rPr>
+            <w:t>ATE</w:t>
+          </w:r>
+          <w:r>
+            <w:rPr>
+              <w:rFonts w:asciiTheme="majorHAnsi" w:eastAsiaTheme="minorEastAsia" w:hAnsiTheme="majorHAnsi" w:cstheme="majorHAnsi"/>
+              <w:b/>
+              <w:caps w:val="0"/>
+              <w:noProof w:val="0"/>
+              <w:color w:val="263238"/>
+              <w:spacing w:val="0"/>
+              <w:sz w:val="22"/>
+              <w:szCs w:val="22"/>
+            </w:rPr>
+            <w:t xml:space="preserve"> }}</w:t>
           </w:r>
         </w:p>
       </w:tc>
@@ -4073,7 +3104,7 @@
             </wp:anchor>
           </w:drawing>
         </mc:Choice>
-        <mc:Fallback xmlns:lc="http://schemas.openxmlformats.org/drawingml/2006/lockedCanvas" xmlns:comp="http://schemas.openxmlformats.org/drawingml/2006/compatibility" xmlns:we="http://schemas.microsoft.com/office/webextensions/webextension/2010/11" xmlns:wetp="http://schemas.microsoft.com/office/webextensions/taskpanes/2010/11" xmlns:b="http://schemas.openxmlformats.org/officeDocument/2006/bibliography" xmlns:odgm="http://opendope.org/SmartArt/DataHierarchy" xmlns:odi="http://opendope.org/components" xmlns:oda="http://opendope.org/answers" xmlns:odq="http://opendope.org/questions" xmlns:odc="http://opendope.org/conditions" xmlns:odx="http://opendope.org/xpaths" xmlns:cppr="http://schemas.microsoft.com/office/2006/coverPageProps" xmlns:pvml="urn:schemas-microsoft-com:office:powerpoint" xmlns:xvml="urn:schemas-microsoft-com:office:excel" xmlns:dsp="http://schemas.microsoft.com/office/drawing/2008/diagram" xmlns:xdr="http://schemas.openxmlformats.org/drawingml/2006/spreadsheetDrawing" xmlns:pic="http://schemas.openxmlformats.org/drawingml/2006/picture" xmlns:dgm="http://schemas.openxmlformats.org/drawingml/2006/diagram" xmlns:c14="http://schemas.microsoft.com/office/drawing/2007/8/2/chart" xmlns:cdr="http://schemas.openxmlformats.org/drawingml/2006/chartDrawing" xmlns:c="http://schemas.openxmlformats.org/drawingml/2006/chart" xmlns:sl="http://schemas.openxmlformats.org/schemaLibrary/2006/main" xmlns:a="http://schemas.openxmlformats.org/drawingml/2006/main">
+        <mc:Fallback xmlns:a="http://schemas.openxmlformats.org/drawingml/2006/main" xmlns:sl="http://schemas.openxmlformats.org/schemaLibrary/2006/main" xmlns:c="http://schemas.openxmlformats.org/drawingml/2006/chart" xmlns:cdr="http://schemas.openxmlformats.org/drawingml/2006/chartDrawing" xmlns:c14="http://schemas.microsoft.com/office/drawing/2007/8/2/chart" xmlns:dgm="http://schemas.openxmlformats.org/drawingml/2006/diagram" xmlns:pic="http://schemas.openxmlformats.org/drawingml/2006/picture" xmlns:xdr="http://schemas.openxmlformats.org/drawingml/2006/spreadsheetDrawing" xmlns:dsp="http://schemas.microsoft.com/office/drawing/2008/diagram" xmlns:xvml="urn:schemas-microsoft-com:office:excel" xmlns:pvml="urn:schemas-microsoft-com:office:powerpoint" xmlns:cppr="http://schemas.microsoft.com/office/2006/coverPageProps" xmlns:odx="http://opendope.org/xpaths" xmlns:odc="http://opendope.org/conditions" xmlns:odq="http://opendope.org/questions" xmlns:oda="http://opendope.org/answers" xmlns:odi="http://opendope.org/components" xmlns:odgm="http://opendope.org/SmartArt/DataHierarchy" xmlns:b="http://schemas.openxmlformats.org/officeDocument/2006/bibliography" xmlns:wetp="http://schemas.microsoft.com/office/webextensions/taskpanes/2010/11" xmlns:we="http://schemas.microsoft.com/office/webextensions/webextension/2010/11" xmlns:comp="http://schemas.openxmlformats.org/drawingml/2006/compatibility" xmlns:lc="http://schemas.openxmlformats.org/drawingml/2006/lockedCanvas">
           <w:pict>
             <v:rect style="position:absolute;margin-left:-27.75pt;margin-top:-3.55pt;width:522pt;height:620.9pt;z-index:251661312;visibility:visible;mso-wrap-style:square;mso-width-percent:0;mso-height-percent:0;mso-wrap-distance-left:9pt;mso-wrap-distance-top:0;mso-wrap-distance-right:9pt;mso-wrap-distance-bottom:0;mso-position-horizontal:absolute;mso-position-horizontal-relative:margin;mso-position-vertical:absolute;mso-position-vertical-relative:margin;mso-width-percent:0;mso-height-percent:0;mso-width-relative:margin;mso-height-relative:margin;v-text-anchor:middle" id="Rectangle 9" o:spid="_x0000_s1026" strokecolor="#d8d8d8 [2732]" strokeweight="1pt" fillcolor="white [3212]">
               <w10:wrap anchorx="margin" anchory="margin"/>
@@ -4115,7 +3146,7 @@
         <v:path o:extrusionok="f" gradientshapeok="t" o:connecttype="rect"/>
         <o:lock v:ext="edit" aspectratio="t"/>
       </v:shapetype>
-      <v:shape id="_x0000_i1036" type="#_x0000_t75" style="width:424.5pt;height:108pt;visibility:visible;mso-wrap-style:square" o:bullet="t">
+      <v:shape id="_x0000_i1046" type="#_x0000_t75" style="width:424.5pt;height:108pt;visibility:visible;mso-wrap-style:square" o:bullet="t">
         <v:imagedata r:id="rId1" o:title="SNAGHTMLc05bd2f" croptop="16974f" cropbottom="22655f" cropleft="1350f" cropright="46866f"/>
       </v:shape>
     </w:pict>
@@ -5701,4 +4732,16 @@
     </a:ext>
   </a:extLst>
 </a:theme>
+</file>
+
+<file path=customXml/item1.xml><?xml version="1.0" encoding="utf-8"?>
+<b:Sources xmlns:b="http://schemas.openxmlformats.org/officeDocument/2006/bibliography" xmlns="http://schemas.openxmlformats.org/officeDocument/2006/bibliography" SelectedStyle="\APASixthEditionOfficeOnline.xsl" StyleName="APA" Version="6"/>
+</file>
+
+<file path=customXml/itemProps1.xml><?xml version="1.0" encoding="utf-8"?>
+<ds:datastoreItem xmlns:ds="http://schemas.openxmlformats.org/officeDocument/2006/customXml" ds:itemID="{B4438C86-B0EA-4B8D-854E-00E3EC37C48E}">
+  <ds:schemaRefs>
+    <ds:schemaRef ds:uri="http://schemas.openxmlformats.org/officeDocument/2006/bibliography"/>
+  </ds:schemaRefs>
+</ds:datastoreItem>
 </file>
</xml_diff>

<commit_message>
start work on classes
</commit_message>
<xml_diff>
--- a/backend/media/docx/Personal Report Template - NEW FORMAT - 10M.docx
+++ b/backend/media/docx/Personal Report Template - NEW FORMAT - 10M.docx
@@ -90,6 +90,7 @@
                 <w:szCs w:val="40"/>
               </w:rPr>
             </w:pPr>
+            <w:proofErr w:type="gramStart"/>
             <w:r>
               <w:rPr>
                 <w:rFonts w:ascii="Arial Black" w:hAnsi="Arial Black"/>
@@ -123,6 +124,7 @@
               </w:rPr>
               <w:t>SCORE</w:t>
             </w:r>
+            <w:proofErr w:type="gramEnd"/>
             <w:r>
               <w:rPr>
                 <w:rFonts w:ascii="Arial Black" w:hAnsi="Arial Black"/>
@@ -165,6 +167,7 @@
                 <w:szCs w:val="40"/>
               </w:rPr>
             </w:pPr>
+            <w:proofErr w:type="gramStart"/>
             <w:r>
               <w:rPr>
                 <w:rFonts w:ascii="Arial Black" w:hAnsi="Arial Black"/>
@@ -187,6 +190,7 @@
               </w:rPr>
               <w:t>CERT</w:t>
             </w:r>
+            <w:proofErr w:type="gramEnd"/>
             <w:r>
               <w:rPr>
                 <w:rFonts w:ascii="Arial Black" w:hAnsi="Arial Black"/>
@@ -357,6 +361,7 @@
                 <w:color w:val="263238"/>
               </w:rPr>
             </w:pPr>
+            <w:proofErr w:type="gramStart"/>
             <w:r>
               <w:rPr>
                 <w:rFonts w:eastAsiaTheme="minorHAnsi"/>
@@ -373,7 +378,17 @@
                 <w:sz w:val="16"/>
                 <w:szCs w:val="22"/>
               </w:rPr>
-              <w:t>DESCRIPTION1</w:t>
+              <w:t>DESCRIPTION</w:t>
+            </w:r>
+            <w:proofErr w:type="gramEnd"/>
+            <w:r>
+              <w:rPr>
+                <w:rFonts w:eastAsiaTheme="minorHAnsi"/>
+                <w:color w:val="263238"/>
+                <w:sz w:val="16"/>
+                <w:szCs w:val="22"/>
+              </w:rPr>
+              <w:t>1</w:t>
             </w:r>
             <w:r>
               <w:rPr>
@@ -441,64 +456,50 @@
       </w:pPr>
       <w:r>
         <w:rPr>
-          <w:b/>
-          <w:bCs/>
           <w:color w:val="263238"/>
         </w:rPr>
         <w:t>You achieved a</w:t>
       </w:r>
       <w:r>
         <w:rPr>
-          <w:b/>
-          <w:bCs/>
           <w:color w:val="263238"/>
         </w:rPr>
         <w:t>n</w:t>
       </w:r>
       <w:r>
         <w:rPr>
-          <w:b/>
-          <w:bCs/>
           <w:color w:val="263238"/>
         </w:rPr>
         <w:t xml:space="preserve"> </w:t>
       </w:r>
-      <w:r>
-        <w:rPr>
-          <w:b/>
-          <w:bCs/>
+      <w:proofErr w:type="gramStart"/>
+      <w:r>
+        <w:rPr>
           <w:color w:val="263238"/>
         </w:rPr>
         <w:t>{{</w:t>
       </w:r>
       <w:r>
         <w:rPr>
-          <w:b/>
-          <w:bCs/>
           <w:color w:val="263238"/>
         </w:rPr>
         <w:t xml:space="preserve"> </w:t>
       </w:r>
       <w:r>
         <w:rPr>
-          <w:b/>
-          <w:bCs/>
           <w:color w:val="263238"/>
         </w:rPr>
         <w:t>CERT</w:t>
       </w:r>
-      <w:r>
-        <w:rPr>
-          <w:b/>
-          <w:bCs/>
+      <w:proofErr w:type="gramEnd"/>
+      <w:r>
+        <w:rPr>
           <w:color w:val="263238"/>
         </w:rPr>
         <w:t xml:space="preserve"> </w:t>
       </w:r>
       <w:r>
         <w:rPr>
-          <w:b/>
-          <w:bCs/>
           <w:color w:val="263238"/>
         </w:rPr>
         <w:t>}}</w:t>
@@ -510,8 +511,13 @@
         <w:t xml:space="preserve"> and can now start thinking about how to strengthen your skills for even </w:t>
       </w:r>
       <w:r>
-        <w:t>$score_heights</w:t>
-      </w:r>
+        <w:t>$</w:t>
+      </w:r>
+      <w:proofErr w:type="spellStart"/>
+      <w:r>
+        <w:t>score_heights</w:t>
+      </w:r>
+      <w:proofErr w:type="spellEnd"/>
       <w:r>
         <w:t xml:space="preserve"> </w:t>
       </w:r>
@@ -525,13 +531,27 @@
         <w:rPr>
           <w:color w:val="263238"/>
         </w:rPr>
-        <w:t xml:space="preserve">$score </w:t>
-      </w:r>
-      <w:r>
-        <w:rPr>
-          <w:color w:val="263238"/>
-        </w:rPr>
-        <w:t xml:space="preserve"> above the Cohort Average. Your best scores were </w:t>
+        <w:t>$</w:t>
+      </w:r>
+      <w:proofErr w:type="gramStart"/>
+      <w:r>
+        <w:rPr>
+          <w:color w:val="263238"/>
+        </w:rPr>
+        <w:t xml:space="preserve">score </w:t>
+      </w:r>
+      <w:r>
+        <w:rPr>
+          <w:color w:val="263238"/>
+        </w:rPr>
+        <w:t xml:space="preserve"> above</w:t>
+      </w:r>
+      <w:proofErr w:type="gramEnd"/>
+      <w:r>
+        <w:rPr>
+          <w:color w:val="263238"/>
+        </w:rPr>
+        <w:t xml:space="preserve"> the Cohort Average. Your best scores were </w:t>
       </w:r>
       <w:r>
         <w:rPr>
@@ -579,27 +599,25 @@
         <w:rPr>
           <w:color w:val="263238"/>
         </w:rPr>
-        <w:t xml:space="preserve"> are areas where further focus is needed. We hope you use this feedback as an opportunity to continue investing in yourself and achieve even greater success professionally</w:t>
-      </w:r>
-    </w:p>
-    <w:p>
-      <w:pPr>
-        <w:spacing w:line="276" w:lineRule="auto"/>
-        <w:jc w:val="center"/>
-        <w:rPr>
-          <w:color w:val="263238"/>
-        </w:rPr>
-      </w:pPr>
+        <w:t xml:space="preserve"> are areas where further focus is needed. We hope you use this feedback as an opportunity to continue investing in yourself and </w:t>
+      </w:r>
+      <w:r>
+        <w:rPr>
+          <w:color w:val="263238"/>
+        </w:rPr>
+        <w:lastRenderedPageBreak/>
+        <w:t>achieve even greater success professionally</w:t>
+      </w:r>
       <w:r>
         <w:rPr>
           <w:noProof/>
           <w:lang w:eastAsia="en-GB"/>
         </w:rPr>
         <w:drawing>
-          <wp:inline distT="0" distB="0" distL="0" distR="0" wp14:anchorId="038B85BA" wp14:editId="1A95DECE">
-            <wp:extent cx="5934456" cy="3657600"/>
-            <wp:effectExtent l="0" t="0" r="9525" b="0"/>
-            <wp:docPr id="5" name="Picture 5"/>
+          <wp:inline distT="0" distB="0" distL="0" distR="0" wp14:anchorId="519E8DA0" wp14:editId="4D24DD70">
+            <wp:extent cx="5638800" cy="4819650"/>
+            <wp:effectExtent l="0" t="0" r="0" b="0"/>
+            <wp:docPr id="2" name="Picture 2" descr="Arrow&#10;&#10;Description automatically generated with medium confidence"/>
             <wp:cNvGraphicFramePr>
               <a:graphicFrameLocks xmlns:a="http://schemas.openxmlformats.org/drawingml/2006/main"/>
             </wp:cNvGraphicFramePr>
@@ -607,13 +625,246 @@
               <a:graphicData uri="http://schemas.openxmlformats.org/drawingml/2006/picture">
                 <pic:pic xmlns:pic="http://schemas.openxmlformats.org/drawingml/2006/picture">
                   <pic:nvPicPr>
-                    <pic:cNvPr id="0" name="Picture 3"/>
+                    <pic:cNvPr id="2" name="Picture 2" descr="Arrow&#10;&#10;Description automatically generated with medium confidence"/>
                     <pic:cNvPicPr>
                       <a:picLocks noChangeAspect="1" noChangeArrowheads="1"/>
                     </pic:cNvPicPr>
                   </pic:nvPicPr>
                   <pic:blipFill>
-                    <a:blip r:embed="rId10">
+                    <a:blip r:embed="rId10" cstate="print">
+                      <a:extLst>
+                        <a:ext uri="{28A0092B-C50C-407E-A947-70E740481C1C}">
+                          <a14:useLocalDpi xmlns:a14="http://schemas.microsoft.com/office/drawing/2010/main" val="0"/>
+                        </a:ext>
+                      </a:extLst>
+                    </a:blip>
+                    <a:srcRect/>
+                    <a:stretch>
+                      <a:fillRect/>
+                    </a:stretch>
+                  </pic:blipFill>
+                  <pic:spPr bwMode="auto">
+                    <a:xfrm>
+                      <a:off x="0" y="0"/>
+                      <a:ext cx="5639174" cy="4819970"/>
+                    </a:xfrm>
+                    <a:prstGeom prst="rect">
+                      <a:avLst/>
+                    </a:prstGeom>
+                    <a:noFill/>
+                    <a:ln>
+                      <a:noFill/>
+                    </a:ln>
+                  </pic:spPr>
+                </pic:pic>
+              </a:graphicData>
+            </a:graphic>
+          </wp:inline>
+        </w:drawing>
+      </w:r>
+    </w:p>
+    <w:p>
+      <w:pPr>
+        <w:spacing w:line="276" w:lineRule="auto"/>
+        <w:jc w:val="center"/>
+        <w:rPr>
+          <w:color w:val="263238"/>
+        </w:rPr>
+      </w:pPr>
+    </w:p>
+    <w:tbl>
+      <w:tblPr>
+        <w:tblStyle w:val="TableGrid"/>
+        <w:tblW w:w="0" w:type="auto"/>
+        <w:tblInd w:w="0" w:type="dxa"/>
+        <w:tblBorders>
+          <w:top w:val="none" w:sz="0" w:space="0" w:color="auto"/>
+          <w:left w:val="none" w:sz="0" w:space="0" w:color="auto"/>
+          <w:bottom w:val="none" w:sz="0" w:space="0" w:color="auto"/>
+          <w:right w:val="none" w:sz="0" w:space="0" w:color="auto"/>
+          <w:insideH w:val="none" w:sz="0" w:space="0" w:color="auto"/>
+          <w:insideV w:val="none" w:sz="0" w:space="0" w:color="auto"/>
+        </w:tblBorders>
+        <w:shd w:val="clear" w:color="auto" w:fill="F2F2F2" w:themeFill="background1" w:themeFillShade="F2"/>
+        <w:tblLook w:val="04A0" w:firstRow="1" w:lastRow="0" w:firstColumn="1" w:lastColumn="0" w:noHBand="0" w:noVBand="1"/>
+      </w:tblPr>
+      <w:tblGrid>
+        <w:gridCol w:w="9350"/>
+      </w:tblGrid>
+      <w:tr>
+        <w:tc>
+          <w:tcPr>
+            <w:tcW w:w="9350" w:type="dxa"/>
+            <w:shd w:val="clear" w:color="auto" w:fill="F2F2F2" w:themeFill="background1" w:themeFillShade="F2"/>
+          </w:tcPr>
+          <w:p>
+            <w:pPr>
+              <w:rPr>
+                <w:color w:val="263238"/>
+                <w:sz w:val="14"/>
+              </w:rPr>
+            </w:pPr>
+          </w:p>
+          <w:p>
+            <w:pPr>
+              <w:spacing w:line="276" w:lineRule="auto"/>
+              <w:ind w:left="161" w:right="147"/>
+              <w:jc w:val="both"/>
+              <w:rPr>
+                <w:color w:val="808080" w:themeColor="background1" w:themeShade="80"/>
+              </w:rPr>
+            </w:pPr>
+            <w:r>
+              <w:rPr>
+                <w:color w:val="808080" w:themeColor="background1" w:themeShade="80"/>
+              </w:rPr>
+              <w:t xml:space="preserve">Chart 1: This chart </w:t>
+            </w:r>
+            <w:r>
+              <w:rPr>
+                <w:color w:val="808080" w:themeColor="background1" w:themeShade="80"/>
+              </w:rPr>
+              <w:t xml:space="preserve">illustrates your score in each module as well as the average score achieved by your Cohort. Scores are a total of multiple choice and open text questions within GBS. </w:t>
+            </w:r>
+          </w:p>
+          <w:p>
+            <w:pPr>
+              <w:rPr>
+                <w:color w:val="263238"/>
+                <w:sz w:val="14"/>
+                <w:lang w:val="en-US"/>
+              </w:rPr>
+            </w:pPr>
+          </w:p>
+        </w:tc>
+      </w:tr>
+    </w:tbl>
+    <w:p>
+      <w:pPr>
+        <w:rPr>
+          <w:color w:val="263238"/>
+        </w:rPr>
+      </w:pPr>
+    </w:p>
+    <w:p>
+      <w:pPr>
+        <w:spacing w:line="276" w:lineRule="auto"/>
+        <w:jc w:val="center"/>
+        <w:rPr>
+          <w:color w:val="263238"/>
+        </w:rPr>
+      </w:pPr>
+    </w:p>
+    <w:tbl>
+      <w:tblPr>
+        <w:tblStyle w:val="TableGrid"/>
+        <w:tblW w:w="0" w:type="auto"/>
+        <w:tblInd w:w="0" w:type="dxa"/>
+        <w:tblBorders>
+          <w:top w:val="none" w:sz="0" w:space="0" w:color="auto"/>
+          <w:left w:val="none" w:sz="0" w:space="0" w:color="auto"/>
+          <w:bottom w:val="none" w:sz="0" w:space="0" w:color="auto"/>
+          <w:right w:val="none" w:sz="0" w:space="0" w:color="auto"/>
+          <w:insideH w:val="none" w:sz="0" w:space="0" w:color="auto"/>
+          <w:insideV w:val="none" w:sz="0" w:space="0" w:color="auto"/>
+        </w:tblBorders>
+        <w:shd w:val="clear" w:color="auto" w:fill="F2F2F2" w:themeFill="background1" w:themeFillShade="F2"/>
+        <w:tblLook w:val="04A0" w:firstRow="1" w:lastRow="0" w:firstColumn="1" w:lastColumn="0" w:noHBand="0" w:noVBand="1"/>
+      </w:tblPr>
+      <w:tblGrid>
+        <w:gridCol w:w="9350"/>
+      </w:tblGrid>
+      <w:tr>
+        <w:tc>
+          <w:tcPr>
+            <w:tcW w:w="9350" w:type="dxa"/>
+            <w:shd w:val="clear" w:color="auto" w:fill="F2F2F2" w:themeFill="background1" w:themeFillShade="F2"/>
+          </w:tcPr>
+          <w:p>
+            <w:pPr>
+              <w:rPr>
+                <w:color w:val="263238"/>
+                <w:sz w:val="14"/>
+              </w:rPr>
+            </w:pPr>
+          </w:p>
+          <w:p>
+            <w:pPr>
+              <w:spacing w:line="276" w:lineRule="auto"/>
+              <w:ind w:left="161" w:right="147"/>
+              <w:jc w:val="both"/>
+              <w:rPr>
+                <w:color w:val="808080" w:themeColor="background1" w:themeShade="80"/>
+              </w:rPr>
+            </w:pPr>
+            <w:r>
+              <w:rPr>
+                <w:color w:val="808080" w:themeColor="background1" w:themeShade="80"/>
+              </w:rPr>
+              <w:t xml:space="preserve">Chart 2: This chart </w:t>
+            </w:r>
+            <w:r>
+              <w:rPr>
+                <w:color w:val="808080" w:themeColor="background1" w:themeShade="80"/>
+              </w:rPr>
+              <w:t xml:space="preserve">provides insight into your relative strengths and weaknesses within a topic. Use it to identify concepts that you are strong in and areas you need to </w:t>
+            </w:r>
+            <w:r>
+              <w:rPr>
+                <w:color w:val="808080" w:themeColor="background1" w:themeShade="80"/>
+              </w:rPr>
+              <w:t>work on</w:t>
+            </w:r>
+            <w:r>
+              <w:rPr>
+                <w:color w:val="808080" w:themeColor="background1" w:themeShade="80"/>
+              </w:rPr>
+              <w:t>.</w:t>
+            </w:r>
+          </w:p>
+          <w:p>
+            <w:pPr>
+              <w:rPr>
+                <w:color w:val="263238"/>
+                <w:sz w:val="14"/>
+              </w:rPr>
+            </w:pPr>
+          </w:p>
+        </w:tc>
+      </w:tr>
+    </w:tbl>
+    <w:p>
+      <w:pPr>
+        <w:spacing w:line="276" w:lineRule="auto"/>
+        <w:rPr>
+          <w:color w:val="263238"/>
+        </w:rPr>
+      </w:pPr>
+      <w:r>
+        <w:rPr>
+          <w:noProof/>
+          <w:lang w:eastAsia="en-GB"/>
+        </w:rPr>
+        <w:lastRenderedPageBreak/>
+        <w:drawing>
+          <wp:inline distT="0" distB="0" distL="0" distR="0" wp14:anchorId="3241E26F" wp14:editId="23C74501">
+            <wp:extent cx="5934456" cy="3657600"/>
+            <wp:effectExtent l="0" t="0" r="9525" b="0"/>
+            <wp:docPr id="5" name="Picture 5" descr="A picture containing text&#10;&#10;Description automatically generated"/>
+            <wp:cNvGraphicFramePr>
+              <a:graphicFrameLocks xmlns:a="http://schemas.openxmlformats.org/drawingml/2006/main"/>
+            </wp:cNvGraphicFramePr>
+            <a:graphic xmlns:a="http://schemas.openxmlformats.org/drawingml/2006/main">
+              <a:graphicData uri="http://schemas.openxmlformats.org/drawingml/2006/picture">
+                <pic:pic xmlns:pic="http://schemas.openxmlformats.org/drawingml/2006/picture">
+                  <pic:nvPicPr>
+                    <pic:cNvPr id="5" name="Picture 5" descr="A picture containing text&#10;&#10;Description automatically generated"/>
+                    <pic:cNvPicPr>
+                      <a:picLocks noChangeAspect="1" noChangeArrowheads="1"/>
+                    </pic:cNvPicPr>
+                  </pic:nvPicPr>
+                  <pic:blipFill>
+                    <a:blip r:embed="rId11">
                       <a:extLst>
                         <a:ext uri="{28A0092B-C50C-407E-A947-70E740481C1C}">
                           <a14:useLocalDpi xmlns:a14="http://schemas.microsoft.com/office/drawing/2010/main" val="0"/>
@@ -645,79 +896,6 @@
         </w:drawing>
       </w:r>
     </w:p>
-    <w:tbl>
-      <w:tblPr>
-        <w:tblStyle w:val="TableGrid"/>
-        <w:tblW w:w="0" w:type="auto"/>
-        <w:tblInd w:w="0" w:type="dxa"/>
-        <w:tblBorders>
-          <w:top w:val="none" w:sz="0" w:space="0" w:color="auto"/>
-          <w:left w:val="none" w:sz="0" w:space="0" w:color="auto"/>
-          <w:bottom w:val="none" w:sz="0" w:space="0" w:color="auto"/>
-          <w:right w:val="none" w:sz="0" w:space="0" w:color="auto"/>
-          <w:insideH w:val="none" w:sz="0" w:space="0" w:color="auto"/>
-          <w:insideV w:val="none" w:sz="0" w:space="0" w:color="auto"/>
-        </w:tblBorders>
-        <w:shd w:val="clear" w:color="auto" w:fill="F2F2F2" w:themeFill="background1" w:themeFillShade="F2"/>
-        <w:tblLook w:val="04A0" w:firstRow="1" w:lastRow="0" w:firstColumn="1" w:lastColumn="0" w:noHBand="0" w:noVBand="1"/>
-      </w:tblPr>
-      <w:tblGrid>
-        <w:gridCol w:w="9350"/>
-      </w:tblGrid>
-      <w:tr>
-        <w:tc>
-          <w:tcPr>
-            <w:tcW w:w="9350" w:type="dxa"/>
-            <w:shd w:val="clear" w:color="auto" w:fill="F2F2F2" w:themeFill="background1" w:themeFillShade="F2"/>
-          </w:tcPr>
-          <w:p>
-            <w:pPr>
-              <w:rPr>
-                <w:color w:val="263238"/>
-                <w:sz w:val="14"/>
-              </w:rPr>
-            </w:pPr>
-          </w:p>
-          <w:p>
-            <w:pPr>
-              <w:spacing w:line="276" w:lineRule="auto"/>
-              <w:ind w:left="161" w:right="147"/>
-              <w:jc w:val="both"/>
-              <w:rPr>
-                <w:color w:val="808080" w:themeColor="background1" w:themeShade="80"/>
-              </w:rPr>
-            </w:pPr>
-            <w:r>
-              <w:rPr>
-                <w:color w:val="808080" w:themeColor="background1" w:themeShade="80"/>
-              </w:rPr>
-              <w:t xml:space="preserve">Chart 1: This chart </w:t>
-            </w:r>
-            <w:r>
-              <w:rPr>
-                <w:color w:val="808080" w:themeColor="background1" w:themeShade="80"/>
-              </w:rPr>
-              <w:t xml:space="preserve">illustrates your score in each module as well as the average score achieved by your Cohort. Scores are a total of multiple choice and open text questions within GBS. </w:t>
-            </w:r>
-          </w:p>
-          <w:p>
-            <w:pPr>
-              <w:rPr>
-                <w:color w:val="263238"/>
-                <w:sz w:val="14"/>
-              </w:rPr>
-            </w:pPr>
-          </w:p>
-        </w:tc>
-      </w:tr>
-    </w:tbl>
-    <w:p>
-      <w:pPr>
-        <w:rPr>
-          <w:color w:val="263238"/>
-        </w:rPr>
-      </w:pPr>
-    </w:p>
     <w:p>
       <w:pPr>
         <w:spacing w:line="276" w:lineRule="auto"/>
@@ -726,211 +904,6 @@
           <w:color w:val="263238"/>
         </w:rPr>
       </w:pPr>
-      <w:r>
-        <w:rPr>
-          <w:noProof/>
-          <w:lang w:eastAsia="en-GB"/>
-        </w:rPr>
-        <w:lastRenderedPageBreak/>
-        <w:drawing>
-          <wp:inline distT="0" distB="0" distL="0" distR="0" wp14:anchorId="02913B17" wp14:editId="33CFB908">
-            <wp:extent cx="5934075" cy="7315200"/>
-            <wp:effectExtent l="0" t="0" r="9525" b="0"/>
-            <wp:docPr id="4" name="Picture 4"/>
-            <wp:cNvGraphicFramePr>
-              <a:graphicFrameLocks xmlns:a="http://schemas.openxmlformats.org/drawingml/2006/main"/>
-            </wp:cNvGraphicFramePr>
-            <a:graphic xmlns:a="http://schemas.openxmlformats.org/drawingml/2006/main">
-              <a:graphicData uri="http://schemas.openxmlformats.org/drawingml/2006/picture">
-                <pic:pic xmlns:pic="http://schemas.openxmlformats.org/drawingml/2006/picture">
-                  <pic:nvPicPr>
-                    <pic:cNvPr id="0" name="Picture 2"/>
-                    <pic:cNvPicPr>
-                      <a:picLocks noChangeAspect="1" noChangeArrowheads="1"/>
-                    </pic:cNvPicPr>
-                  </pic:nvPicPr>
-                  <pic:blipFill>
-                    <a:blip r:embed="rId11">
-                      <a:extLst>
-                        <a:ext uri="{28A0092B-C50C-407E-A947-70E740481C1C}">
-                          <a14:useLocalDpi xmlns:a14="http://schemas.microsoft.com/office/drawing/2010/main" val="0"/>
-                        </a:ext>
-                      </a:extLst>
-                    </a:blip>
-                    <a:srcRect/>
-                    <a:stretch>
-                      <a:fillRect/>
-                    </a:stretch>
-                  </pic:blipFill>
-                  <pic:spPr bwMode="auto">
-                    <a:xfrm>
-                      <a:off x="0" y="0"/>
-                      <a:ext cx="5934075" cy="7315200"/>
-                    </a:xfrm>
-                    <a:prstGeom prst="rect">
-                      <a:avLst/>
-                    </a:prstGeom>
-                    <a:noFill/>
-                    <a:ln>
-                      <a:noFill/>
-                    </a:ln>
-                  </pic:spPr>
-                </pic:pic>
-              </a:graphicData>
-            </a:graphic>
-          </wp:inline>
-        </w:drawing>
-      </w:r>
-    </w:p>
-    <w:tbl>
-      <w:tblPr>
-        <w:tblStyle w:val="TableGrid"/>
-        <w:tblW w:w="0" w:type="auto"/>
-        <w:tblInd w:w="0" w:type="dxa"/>
-        <w:tblBorders>
-          <w:top w:val="none" w:sz="0" w:space="0" w:color="auto"/>
-          <w:left w:val="none" w:sz="0" w:space="0" w:color="auto"/>
-          <w:bottom w:val="none" w:sz="0" w:space="0" w:color="auto"/>
-          <w:right w:val="none" w:sz="0" w:space="0" w:color="auto"/>
-          <w:insideH w:val="none" w:sz="0" w:space="0" w:color="auto"/>
-          <w:insideV w:val="none" w:sz="0" w:space="0" w:color="auto"/>
-        </w:tblBorders>
-        <w:shd w:val="clear" w:color="auto" w:fill="F2F2F2" w:themeFill="background1" w:themeFillShade="F2"/>
-        <w:tblLook w:val="04A0" w:firstRow="1" w:lastRow="0" w:firstColumn="1" w:lastColumn="0" w:noHBand="0" w:noVBand="1"/>
-      </w:tblPr>
-      <w:tblGrid>
-        <w:gridCol w:w="9350"/>
-      </w:tblGrid>
-      <w:tr>
-        <w:tc>
-          <w:tcPr>
-            <w:tcW w:w="9350" w:type="dxa"/>
-            <w:shd w:val="clear" w:color="auto" w:fill="F2F2F2" w:themeFill="background1" w:themeFillShade="F2"/>
-          </w:tcPr>
-          <w:p>
-            <w:pPr>
-              <w:rPr>
-                <w:color w:val="263238"/>
-                <w:sz w:val="14"/>
-              </w:rPr>
-            </w:pPr>
-          </w:p>
-          <w:p>
-            <w:pPr>
-              <w:spacing w:line="276" w:lineRule="auto"/>
-              <w:ind w:left="161" w:right="147"/>
-              <w:jc w:val="both"/>
-              <w:rPr>
-                <w:color w:val="808080" w:themeColor="background1" w:themeShade="80"/>
-              </w:rPr>
-            </w:pPr>
-            <w:r>
-              <w:rPr>
-                <w:color w:val="808080" w:themeColor="background1" w:themeShade="80"/>
-              </w:rPr>
-              <w:t xml:space="preserve">Chart 2: This chart </w:t>
-            </w:r>
-            <w:r>
-              <w:rPr>
-                <w:color w:val="808080" w:themeColor="background1" w:themeShade="80"/>
-              </w:rPr>
-              <w:t xml:space="preserve">provides insight into your relative strengths and weaknesses within a topic. Use it to identify concepts that you are strong in and areas you need to </w:t>
-            </w:r>
-            <w:r>
-              <w:rPr>
-                <w:color w:val="808080" w:themeColor="background1" w:themeShade="80"/>
-              </w:rPr>
-              <w:t>work on</w:t>
-            </w:r>
-            <w:r>
-              <w:rPr>
-                <w:color w:val="808080" w:themeColor="background1" w:themeShade="80"/>
-              </w:rPr>
-              <w:t>.</w:t>
-            </w:r>
-          </w:p>
-          <w:p>
-            <w:pPr>
-              <w:rPr>
-                <w:color w:val="263238"/>
-                <w:sz w:val="14"/>
-              </w:rPr>
-            </w:pPr>
-          </w:p>
-        </w:tc>
-      </w:tr>
-    </w:tbl>
-    <w:p>
-      <w:pPr>
-        <w:spacing w:line="276" w:lineRule="auto"/>
-        <w:rPr>
-          <w:color w:val="263238"/>
-        </w:rPr>
-      </w:pPr>
-    </w:p>
-    <w:p>
-      <w:pPr>
-        <w:spacing w:line="276" w:lineRule="auto"/>
-        <w:jc w:val="center"/>
-        <w:rPr>
-          <w:color w:val="263238"/>
-        </w:rPr>
-      </w:pPr>
-      <w:r>
-        <w:rPr>
-          <w:noProof/>
-          <w:lang w:eastAsia="en-GB"/>
-        </w:rPr>
-        <w:lastRenderedPageBreak/>
-        <w:drawing>
-          <wp:inline distT="0" distB="0" distL="0" distR="0" wp14:anchorId="144A21A5" wp14:editId="366FE640">
-            <wp:extent cx="3086100" cy="1876425"/>
-            <wp:effectExtent l="0" t="0" r="0" b="9525"/>
-            <wp:docPr id="2" name="Picture 2"/>
-            <wp:cNvGraphicFramePr>
-              <a:graphicFrameLocks xmlns:a="http://schemas.openxmlformats.org/drawingml/2006/main"/>
-            </wp:cNvGraphicFramePr>
-            <a:graphic xmlns:a="http://schemas.openxmlformats.org/drawingml/2006/main">
-              <a:graphicData uri="http://schemas.openxmlformats.org/drawingml/2006/picture">
-                <pic:pic xmlns:pic="http://schemas.openxmlformats.org/drawingml/2006/picture">
-                  <pic:nvPicPr>
-                    <pic:cNvPr id="0" name="Picture 1"/>
-                    <pic:cNvPicPr>
-                      <a:picLocks noChangeAspect="1" noChangeArrowheads="1"/>
-                    </pic:cNvPicPr>
-                  </pic:nvPicPr>
-                  <pic:blipFill>
-                    <a:blip r:embed="rId12" cstate="print">
-                      <a:extLst>
-                        <a:ext uri="{28A0092B-C50C-407E-A947-70E740481C1C}">
-                          <a14:useLocalDpi xmlns:a14="http://schemas.microsoft.com/office/drawing/2010/main" val="0"/>
-                        </a:ext>
-                      </a:extLst>
-                    </a:blip>
-                    <a:srcRect/>
-                    <a:stretch>
-                      <a:fillRect/>
-                    </a:stretch>
-                  </pic:blipFill>
-                  <pic:spPr bwMode="auto">
-                    <a:xfrm>
-                      <a:off x="0" y="0"/>
-                      <a:ext cx="3086299" cy="1876546"/>
-                    </a:xfrm>
-                    <a:prstGeom prst="rect">
-                      <a:avLst/>
-                    </a:prstGeom>
-                    <a:noFill/>
-                    <a:ln>
-                      <a:noFill/>
-                    </a:ln>
-                  </pic:spPr>
-                </pic:pic>
-              </a:graphicData>
-            </a:graphic>
-          </wp:inline>
-        </w:drawing>
-      </w:r>
     </w:p>
     <w:tbl>
       <w:tblPr>
@@ -1255,6 +1228,7 @@
           <w:rFonts w:ascii="Arial Black" w:hAnsi="Arial Black"/>
           <w:color w:val="263238"/>
         </w:rPr>
+        <w:lastRenderedPageBreak/>
         <w:t>RECOMMENDATIONS</w:t>
       </w:r>
     </w:p>
@@ -1319,7 +1293,21 @@
         <w:rPr>
           <w:color w:val="263238"/>
         </w:rPr>
-        <w:t xml:space="preserve"> time to start implementing new tools, knowledge and skills to help you be more successful - professionally and personally. You've covered a lot of </w:t>
+        <w:t xml:space="preserve"> time to start implementing new tools, </w:t>
+      </w:r>
+      <w:proofErr w:type="gramStart"/>
+      <w:r>
+        <w:rPr>
+          <w:color w:val="263238"/>
+        </w:rPr>
+        <w:t>knowledge</w:t>
+      </w:r>
+      <w:proofErr w:type="gramEnd"/>
+      <w:r>
+        <w:rPr>
+          <w:color w:val="263238"/>
+        </w:rPr>
+        <w:t xml:space="preserve"> and skills to help you be more successful - professionally and personally. You've covered a lot of </w:t>
       </w:r>
       <w:r>
         <w:rPr>
@@ -1364,8 +1352,58 @@
         <w:rPr>
           <w:color w:val="263238"/>
         </w:rPr>
-        <w:t>Lorem ipsum dolor sit amet, augue electram</w:t>
-      </w:r>
+        <w:t xml:space="preserve">Lorem ipsum </w:t>
+      </w:r>
+      <w:proofErr w:type="spellStart"/>
+      <w:r>
+        <w:rPr>
+          <w:color w:val="263238"/>
+        </w:rPr>
+        <w:t>dolor</w:t>
+      </w:r>
+      <w:proofErr w:type="spellEnd"/>
+      <w:r>
+        <w:rPr>
+          <w:color w:val="263238"/>
+        </w:rPr>
+        <w:t xml:space="preserve"> sit </w:t>
+      </w:r>
+      <w:proofErr w:type="spellStart"/>
+      <w:r>
+        <w:rPr>
+          <w:color w:val="263238"/>
+        </w:rPr>
+        <w:t>amet</w:t>
+      </w:r>
+      <w:proofErr w:type="spellEnd"/>
+      <w:r>
+        <w:rPr>
+          <w:color w:val="263238"/>
+        </w:rPr>
+        <w:t xml:space="preserve">, </w:t>
+      </w:r>
+      <w:proofErr w:type="spellStart"/>
+      <w:r>
+        <w:rPr>
+          <w:color w:val="263238"/>
+        </w:rPr>
+        <w:t>augue</w:t>
+      </w:r>
+      <w:proofErr w:type="spellEnd"/>
+      <w:r>
+        <w:rPr>
+          <w:color w:val="263238"/>
+        </w:rPr>
+        <w:t xml:space="preserve"> </w:t>
+      </w:r>
+      <w:proofErr w:type="spellStart"/>
+      <w:r>
+        <w:rPr>
+          <w:color w:val="263238"/>
+        </w:rPr>
+        <w:t>electram</w:t>
+      </w:r>
+      <w:proofErr w:type="spellEnd"/>
       <w:r>
         <w:rPr>
           <w:color w:val="263238"/>
@@ -1376,7 +1414,329 @@
         <w:rPr>
           <w:color w:val="263238"/>
         </w:rPr>
-        <w:t xml:space="preserve"> ex, aeque mandamus per id, ex per elaboraret reprehendunt. Mei doming eripuit referrentur ne. Eu nonumes dolores mentitum sit, labore nonumes id pro. Cu semper perfecto quo. An prima diceret verterem cum, soluta altera mollis at vel. Has quodsi verear signiferumque cu, justo minim harum ei vis. Idque tantas cum eu.</w:t>
+        <w:t xml:space="preserve"> ex, </w:t>
+      </w:r>
+      <w:proofErr w:type="spellStart"/>
+      <w:r>
+        <w:rPr>
+          <w:color w:val="263238"/>
+        </w:rPr>
+        <w:t>aeque</w:t>
+      </w:r>
+      <w:proofErr w:type="spellEnd"/>
+      <w:r>
+        <w:rPr>
+          <w:color w:val="263238"/>
+        </w:rPr>
+        <w:t xml:space="preserve"> mandamus per id, ex per </w:t>
+      </w:r>
+      <w:proofErr w:type="spellStart"/>
+      <w:r>
+        <w:rPr>
+          <w:color w:val="263238"/>
+        </w:rPr>
+        <w:t>elaboraret</w:t>
+      </w:r>
+      <w:proofErr w:type="spellEnd"/>
+      <w:r>
+        <w:rPr>
+          <w:color w:val="263238"/>
+        </w:rPr>
+        <w:t xml:space="preserve"> </w:t>
+      </w:r>
+      <w:proofErr w:type="spellStart"/>
+      <w:r>
+        <w:rPr>
+          <w:color w:val="263238"/>
+        </w:rPr>
+        <w:t>reprehendunt</w:t>
+      </w:r>
+      <w:proofErr w:type="spellEnd"/>
+      <w:r>
+        <w:rPr>
+          <w:color w:val="263238"/>
+        </w:rPr>
+        <w:t xml:space="preserve">. Mei doming </w:t>
+      </w:r>
+      <w:proofErr w:type="spellStart"/>
+      <w:r>
+        <w:rPr>
+          <w:color w:val="263238"/>
+        </w:rPr>
+        <w:t>eripuit</w:t>
+      </w:r>
+      <w:proofErr w:type="spellEnd"/>
+      <w:r>
+        <w:rPr>
+          <w:color w:val="263238"/>
+        </w:rPr>
+        <w:t xml:space="preserve"> </w:t>
+      </w:r>
+      <w:proofErr w:type="spellStart"/>
+      <w:r>
+        <w:rPr>
+          <w:color w:val="263238"/>
+        </w:rPr>
+        <w:t>referrentur</w:t>
+      </w:r>
+      <w:proofErr w:type="spellEnd"/>
+      <w:r>
+        <w:rPr>
+          <w:color w:val="263238"/>
+        </w:rPr>
+        <w:t xml:space="preserve"> ne. Eu </w:t>
+      </w:r>
+      <w:proofErr w:type="spellStart"/>
+      <w:r>
+        <w:rPr>
+          <w:color w:val="263238"/>
+        </w:rPr>
+        <w:t>nonumes</w:t>
+      </w:r>
+      <w:proofErr w:type="spellEnd"/>
+      <w:r>
+        <w:rPr>
+          <w:color w:val="263238"/>
+        </w:rPr>
+        <w:t xml:space="preserve"> </w:t>
+      </w:r>
+      <w:proofErr w:type="spellStart"/>
+      <w:r>
+        <w:rPr>
+          <w:color w:val="263238"/>
+        </w:rPr>
+        <w:t>dolores</w:t>
+      </w:r>
+      <w:proofErr w:type="spellEnd"/>
+      <w:r>
+        <w:rPr>
+          <w:color w:val="263238"/>
+        </w:rPr>
+        <w:t xml:space="preserve"> </w:t>
+      </w:r>
+      <w:proofErr w:type="spellStart"/>
+      <w:r>
+        <w:rPr>
+          <w:color w:val="263238"/>
+        </w:rPr>
+        <w:t>mentitum</w:t>
+      </w:r>
+      <w:proofErr w:type="spellEnd"/>
+      <w:r>
+        <w:rPr>
+          <w:color w:val="263238"/>
+        </w:rPr>
+        <w:t xml:space="preserve"> sit, labore </w:t>
+      </w:r>
+      <w:proofErr w:type="spellStart"/>
+      <w:r>
+        <w:rPr>
+          <w:color w:val="263238"/>
+        </w:rPr>
+        <w:t>nonumes</w:t>
+      </w:r>
+      <w:proofErr w:type="spellEnd"/>
+      <w:r>
+        <w:rPr>
+          <w:color w:val="263238"/>
+        </w:rPr>
+        <w:t xml:space="preserve"> id pro. Cu semper perfecto quo. </w:t>
+      </w:r>
+      <w:proofErr w:type="gramStart"/>
+      <w:r>
+        <w:rPr>
+          <w:color w:val="263238"/>
+        </w:rPr>
+        <w:t>An</w:t>
+      </w:r>
+      <w:proofErr w:type="gramEnd"/>
+      <w:r>
+        <w:rPr>
+          <w:color w:val="263238"/>
+        </w:rPr>
+        <w:t xml:space="preserve"> prima </w:t>
+      </w:r>
+      <w:proofErr w:type="spellStart"/>
+      <w:r>
+        <w:rPr>
+          <w:color w:val="263238"/>
+        </w:rPr>
+        <w:t>diceret</w:t>
+      </w:r>
+      <w:proofErr w:type="spellEnd"/>
+      <w:r>
+        <w:rPr>
+          <w:color w:val="263238"/>
+        </w:rPr>
+        <w:t xml:space="preserve"> </w:t>
+      </w:r>
+      <w:proofErr w:type="spellStart"/>
+      <w:r>
+        <w:rPr>
+          <w:color w:val="263238"/>
+        </w:rPr>
+        <w:t>verterem</w:t>
+      </w:r>
+      <w:proofErr w:type="spellEnd"/>
+      <w:r>
+        <w:rPr>
+          <w:color w:val="263238"/>
+        </w:rPr>
+        <w:t xml:space="preserve"> cum, </w:t>
+      </w:r>
+      <w:proofErr w:type="spellStart"/>
+      <w:r>
+        <w:rPr>
+          <w:color w:val="263238"/>
+        </w:rPr>
+        <w:t>soluta</w:t>
+      </w:r>
+      <w:proofErr w:type="spellEnd"/>
+      <w:r>
+        <w:rPr>
+          <w:color w:val="263238"/>
+        </w:rPr>
+        <w:t xml:space="preserve"> altera </w:t>
+      </w:r>
+      <w:proofErr w:type="spellStart"/>
+      <w:r>
+        <w:rPr>
+          <w:color w:val="263238"/>
+        </w:rPr>
+        <w:t>mollis</w:t>
+      </w:r>
+      <w:proofErr w:type="spellEnd"/>
+      <w:r>
+        <w:rPr>
+          <w:color w:val="263238"/>
+        </w:rPr>
+        <w:t xml:space="preserve"> at vel. Has </w:t>
+      </w:r>
+      <w:proofErr w:type="spellStart"/>
+      <w:r>
+        <w:rPr>
+          <w:color w:val="263238"/>
+        </w:rPr>
+        <w:t>quodsi</w:t>
+      </w:r>
+      <w:proofErr w:type="spellEnd"/>
+      <w:r>
+        <w:rPr>
+          <w:color w:val="263238"/>
+        </w:rPr>
+        <w:t xml:space="preserve"> </w:t>
+      </w:r>
+      <w:proofErr w:type="spellStart"/>
+      <w:r>
+        <w:rPr>
+          <w:color w:val="263238"/>
+        </w:rPr>
+        <w:t>verear</w:t>
+      </w:r>
+      <w:proofErr w:type="spellEnd"/>
+      <w:r>
+        <w:rPr>
+          <w:color w:val="263238"/>
+        </w:rPr>
+        <w:t xml:space="preserve"> </w:t>
+      </w:r>
+      <w:proofErr w:type="spellStart"/>
+      <w:r>
+        <w:rPr>
+          <w:color w:val="263238"/>
+        </w:rPr>
+        <w:t>signiferumque</w:t>
+      </w:r>
+      <w:proofErr w:type="spellEnd"/>
+      <w:r>
+        <w:rPr>
+          <w:color w:val="263238"/>
+        </w:rPr>
+        <w:t xml:space="preserve"> cu, </w:t>
+      </w:r>
+      <w:proofErr w:type="spellStart"/>
+      <w:r>
+        <w:rPr>
+          <w:color w:val="263238"/>
+        </w:rPr>
+        <w:t>justo</w:t>
+      </w:r>
+      <w:proofErr w:type="spellEnd"/>
+      <w:r>
+        <w:rPr>
+          <w:color w:val="263238"/>
+        </w:rPr>
+        <w:t xml:space="preserve"> minim </w:t>
+      </w:r>
+      <w:proofErr w:type="spellStart"/>
+      <w:r>
+        <w:rPr>
+          <w:color w:val="263238"/>
+        </w:rPr>
+        <w:t>harum</w:t>
+      </w:r>
+      <w:proofErr w:type="spellEnd"/>
+      <w:r>
+        <w:rPr>
+          <w:color w:val="263238"/>
+        </w:rPr>
+        <w:t xml:space="preserve"> </w:t>
+      </w:r>
+      <w:proofErr w:type="spellStart"/>
+      <w:r>
+        <w:rPr>
+          <w:color w:val="263238"/>
+        </w:rPr>
+        <w:t>ei</w:t>
+      </w:r>
+      <w:proofErr w:type="spellEnd"/>
+      <w:r>
+        <w:rPr>
+          <w:color w:val="263238"/>
+        </w:rPr>
+        <w:t xml:space="preserve"> vis. </w:t>
+      </w:r>
+      <w:proofErr w:type="spellStart"/>
+      <w:r>
+        <w:rPr>
+          <w:color w:val="263238"/>
+        </w:rPr>
+        <w:t>Idque</w:t>
+      </w:r>
+      <w:proofErr w:type="spellEnd"/>
+      <w:r>
+        <w:rPr>
+          <w:color w:val="263238"/>
+        </w:rPr>
+        <w:t xml:space="preserve"> </w:t>
+      </w:r>
+      <w:proofErr w:type="spellStart"/>
+      <w:r>
+        <w:rPr>
+          <w:color w:val="263238"/>
+        </w:rPr>
+        <w:t>tantas</w:t>
+      </w:r>
+      <w:proofErr w:type="spellEnd"/>
+      <w:r>
+        <w:rPr>
+          <w:color w:val="263238"/>
+        </w:rPr>
+        <w:t xml:space="preserve"> cum </w:t>
+      </w:r>
+      <w:proofErr w:type="spellStart"/>
+      <w:r>
+        <w:rPr>
+          <w:color w:val="263238"/>
+        </w:rPr>
+        <w:t>eu</w:t>
+      </w:r>
+      <w:proofErr w:type="spellEnd"/>
+      <w:r>
+        <w:rPr>
+          <w:color w:val="263238"/>
+        </w:rPr>
+        <w:t>.</w:t>
       </w:r>
     </w:p>
     <w:p>
@@ -1413,7 +1773,245 @@
         <w:rPr>
           <w:color w:val="263238"/>
         </w:rPr>
-        <w:t>Vis ad ludus atomorum forensibus, est dolore constituam ea. Vel graeci aliquando cu, in vix quando ponderum, te mazim molestiae nec. Sit id timeam euismod.</w:t>
+        <w:t xml:space="preserve">Vis ad </w:t>
+      </w:r>
+      <w:proofErr w:type="spellStart"/>
+      <w:r>
+        <w:rPr>
+          <w:color w:val="263238"/>
+        </w:rPr>
+        <w:t>ludus</w:t>
+      </w:r>
+      <w:proofErr w:type="spellEnd"/>
+      <w:r>
+        <w:rPr>
+          <w:color w:val="263238"/>
+        </w:rPr>
+        <w:t xml:space="preserve"> </w:t>
+      </w:r>
+      <w:proofErr w:type="spellStart"/>
+      <w:r>
+        <w:rPr>
+          <w:color w:val="263238"/>
+        </w:rPr>
+        <w:t>atomorum</w:t>
+      </w:r>
+      <w:proofErr w:type="spellEnd"/>
+      <w:r>
+        <w:rPr>
+          <w:color w:val="263238"/>
+        </w:rPr>
+        <w:t xml:space="preserve"> </w:t>
+      </w:r>
+      <w:proofErr w:type="spellStart"/>
+      <w:r>
+        <w:rPr>
+          <w:color w:val="263238"/>
+        </w:rPr>
+        <w:t>forensibus</w:t>
+      </w:r>
+      <w:proofErr w:type="spellEnd"/>
+      <w:r>
+        <w:rPr>
+          <w:color w:val="263238"/>
+        </w:rPr>
+        <w:t xml:space="preserve">, </w:t>
+      </w:r>
+      <w:proofErr w:type="spellStart"/>
+      <w:r>
+        <w:rPr>
+          <w:color w:val="263238"/>
+        </w:rPr>
+        <w:t>est</w:t>
+      </w:r>
+      <w:proofErr w:type="spellEnd"/>
+      <w:r>
+        <w:rPr>
+          <w:color w:val="263238"/>
+        </w:rPr>
+        <w:t xml:space="preserve"> dolore </w:t>
+      </w:r>
+      <w:proofErr w:type="spellStart"/>
+      <w:r>
+        <w:rPr>
+          <w:color w:val="263238"/>
+        </w:rPr>
+        <w:t>constituam</w:t>
+      </w:r>
+      <w:proofErr w:type="spellEnd"/>
+      <w:r>
+        <w:rPr>
+          <w:color w:val="263238"/>
+        </w:rPr>
+        <w:t xml:space="preserve"> ea. </w:t>
+      </w:r>
+      <w:proofErr w:type="spellStart"/>
+      <w:r>
+        <w:rPr>
+          <w:color w:val="263238"/>
+        </w:rPr>
+        <w:t>Vel</w:t>
+      </w:r>
+      <w:proofErr w:type="spellEnd"/>
+      <w:r>
+        <w:rPr>
+          <w:color w:val="263238"/>
+        </w:rPr>
+        <w:t xml:space="preserve"> </w:t>
+      </w:r>
+      <w:proofErr w:type="spellStart"/>
+      <w:r>
+        <w:rPr>
+          <w:color w:val="263238"/>
+        </w:rPr>
+        <w:t>graeci</w:t>
+      </w:r>
+      <w:proofErr w:type="spellEnd"/>
+      <w:r>
+        <w:rPr>
+          <w:color w:val="263238"/>
+        </w:rPr>
+        <w:t xml:space="preserve"> </w:t>
+      </w:r>
+      <w:proofErr w:type="spellStart"/>
+      <w:r>
+        <w:rPr>
+          <w:color w:val="263238"/>
+        </w:rPr>
+        <w:t>aliquando</w:t>
+      </w:r>
+      <w:proofErr w:type="spellEnd"/>
+      <w:r>
+        <w:rPr>
+          <w:color w:val="263238"/>
+        </w:rPr>
+        <w:t xml:space="preserve"> cu, in </w:t>
+      </w:r>
+      <w:proofErr w:type="spellStart"/>
+      <w:r>
+        <w:rPr>
+          <w:color w:val="263238"/>
+        </w:rPr>
+        <w:t>vix</w:t>
+      </w:r>
+      <w:proofErr w:type="spellEnd"/>
+      <w:r>
+        <w:rPr>
+          <w:color w:val="263238"/>
+        </w:rPr>
+        <w:t xml:space="preserve"> </w:t>
+      </w:r>
+      <w:proofErr w:type="spellStart"/>
+      <w:r>
+        <w:rPr>
+          <w:color w:val="263238"/>
+        </w:rPr>
+        <w:t>quando</w:t>
+      </w:r>
+      <w:proofErr w:type="spellEnd"/>
+      <w:r>
+        <w:rPr>
+          <w:color w:val="263238"/>
+        </w:rPr>
+        <w:t xml:space="preserve"> </w:t>
+      </w:r>
+      <w:proofErr w:type="spellStart"/>
+      <w:r>
+        <w:rPr>
+          <w:color w:val="263238"/>
+        </w:rPr>
+        <w:t>ponderum</w:t>
+      </w:r>
+      <w:proofErr w:type="spellEnd"/>
+      <w:r>
+        <w:rPr>
+          <w:color w:val="263238"/>
+        </w:rPr>
+        <w:t xml:space="preserve">, </w:t>
+      </w:r>
+      <w:proofErr w:type="spellStart"/>
+      <w:r>
+        <w:rPr>
+          <w:color w:val="263238"/>
+        </w:rPr>
+        <w:t>te</w:t>
+      </w:r>
+      <w:proofErr w:type="spellEnd"/>
+      <w:r>
+        <w:rPr>
+          <w:color w:val="263238"/>
+        </w:rPr>
+        <w:t xml:space="preserve"> </w:t>
+      </w:r>
+      <w:proofErr w:type="spellStart"/>
+      <w:r>
+        <w:rPr>
+          <w:color w:val="263238"/>
+        </w:rPr>
+        <w:t>mazim</w:t>
+      </w:r>
+      <w:proofErr w:type="spellEnd"/>
+      <w:r>
+        <w:rPr>
+          <w:color w:val="263238"/>
+        </w:rPr>
+        <w:t xml:space="preserve"> </w:t>
+      </w:r>
+      <w:proofErr w:type="spellStart"/>
+      <w:r>
+        <w:rPr>
+          <w:color w:val="263238"/>
+        </w:rPr>
+        <w:t>molestiae</w:t>
+      </w:r>
+      <w:proofErr w:type="spellEnd"/>
+      <w:r>
+        <w:rPr>
+          <w:color w:val="263238"/>
+        </w:rPr>
+        <w:t xml:space="preserve"> </w:t>
+      </w:r>
+      <w:proofErr w:type="spellStart"/>
+      <w:r>
+        <w:rPr>
+          <w:color w:val="263238"/>
+        </w:rPr>
+        <w:t>nec</w:t>
+      </w:r>
+      <w:proofErr w:type="spellEnd"/>
+      <w:r>
+        <w:rPr>
+          <w:color w:val="263238"/>
+        </w:rPr>
+        <w:t xml:space="preserve">. Sit id </w:t>
+      </w:r>
+      <w:proofErr w:type="spellStart"/>
+      <w:r>
+        <w:rPr>
+          <w:color w:val="263238"/>
+        </w:rPr>
+        <w:t>timeam</w:t>
+      </w:r>
+      <w:proofErr w:type="spellEnd"/>
+      <w:r>
+        <w:rPr>
+          <w:color w:val="263238"/>
+        </w:rPr>
+        <w:t xml:space="preserve"> </w:t>
+      </w:r>
+      <w:proofErr w:type="spellStart"/>
+      <w:r>
+        <w:rPr>
+          <w:color w:val="263238"/>
+        </w:rPr>
+        <w:t>euismod</w:t>
+      </w:r>
+      <w:proofErr w:type="spellEnd"/>
+      <w:r>
+        <w:rPr>
+          <w:color w:val="263238"/>
+        </w:rPr>
+        <w:t>.</w:t>
       </w:r>
     </w:p>
     <w:p>
@@ -1429,11 +2027,75 @@
           <w:color w:val="263238"/>
         </w:rPr>
       </w:pPr>
-      <w:r>
-        <w:rPr>
-          <w:color w:val="263238"/>
-        </w:rPr>
-        <w:t xml:space="preserve">Usu te reque quando explicari. </w:t>
+      <w:proofErr w:type="spellStart"/>
+      <w:r>
+        <w:rPr>
+          <w:color w:val="263238"/>
+        </w:rPr>
+        <w:t>Usu</w:t>
+      </w:r>
+      <w:proofErr w:type="spellEnd"/>
+      <w:r>
+        <w:rPr>
+          <w:color w:val="263238"/>
+        </w:rPr>
+        <w:t xml:space="preserve"> </w:t>
+      </w:r>
+      <w:proofErr w:type="spellStart"/>
+      <w:r>
+        <w:rPr>
+          <w:color w:val="263238"/>
+        </w:rPr>
+        <w:t>te</w:t>
+      </w:r>
+      <w:proofErr w:type="spellEnd"/>
+      <w:r>
+        <w:rPr>
+          <w:color w:val="263238"/>
+        </w:rPr>
+        <w:t xml:space="preserve"> </w:t>
+      </w:r>
+      <w:proofErr w:type="spellStart"/>
+      <w:r>
+        <w:rPr>
+          <w:color w:val="263238"/>
+        </w:rPr>
+        <w:t>reque</w:t>
+      </w:r>
+      <w:proofErr w:type="spellEnd"/>
+      <w:r>
+        <w:rPr>
+          <w:color w:val="263238"/>
+        </w:rPr>
+        <w:t xml:space="preserve"> </w:t>
+      </w:r>
+      <w:proofErr w:type="spellStart"/>
+      <w:r>
+        <w:rPr>
+          <w:color w:val="263238"/>
+        </w:rPr>
+        <w:t>quando</w:t>
+      </w:r>
+      <w:proofErr w:type="spellEnd"/>
+      <w:r>
+        <w:rPr>
+          <w:color w:val="263238"/>
+        </w:rPr>
+        <w:t xml:space="preserve"> </w:t>
+      </w:r>
+      <w:proofErr w:type="spellStart"/>
+      <w:r>
+        <w:rPr>
+          <w:color w:val="263238"/>
+        </w:rPr>
+        <w:t>explicari</w:t>
+      </w:r>
+      <w:proofErr w:type="spellEnd"/>
+      <w:r>
+        <w:rPr>
+          <w:color w:val="263238"/>
+        </w:rPr>
+        <w:t xml:space="preserve">. </w:t>
       </w:r>
     </w:p>
     <w:p>
@@ -1449,11 +2111,61 @@
           <w:color w:val="263238"/>
         </w:rPr>
       </w:pPr>
-      <w:r>
-        <w:rPr>
-          <w:color w:val="263238"/>
-        </w:rPr>
-        <w:t xml:space="preserve">Indoctum signiferumque no his, duo illum mundi animal ut. </w:t>
+      <w:proofErr w:type="spellStart"/>
+      <w:r>
+        <w:rPr>
+          <w:color w:val="263238"/>
+        </w:rPr>
+        <w:t>Indoctum</w:t>
+      </w:r>
+      <w:proofErr w:type="spellEnd"/>
+      <w:r>
+        <w:rPr>
+          <w:color w:val="263238"/>
+        </w:rPr>
+        <w:t xml:space="preserve"> </w:t>
+      </w:r>
+      <w:proofErr w:type="spellStart"/>
+      <w:r>
+        <w:rPr>
+          <w:color w:val="263238"/>
+        </w:rPr>
+        <w:t>signiferumque</w:t>
+      </w:r>
+      <w:proofErr w:type="spellEnd"/>
+      <w:r>
+        <w:rPr>
+          <w:color w:val="263238"/>
+        </w:rPr>
+        <w:t xml:space="preserve"> </w:t>
+      </w:r>
+      <w:proofErr w:type="gramStart"/>
+      <w:r>
+        <w:rPr>
+          <w:color w:val="263238"/>
+        </w:rPr>
+        <w:t>no</w:t>
+      </w:r>
+      <w:proofErr w:type="gramEnd"/>
+      <w:r>
+        <w:rPr>
+          <w:color w:val="263238"/>
+        </w:rPr>
+        <w:t xml:space="preserve"> his, duo illum mundi animal </w:t>
+      </w:r>
+      <w:proofErr w:type="spellStart"/>
+      <w:r>
+        <w:rPr>
+          <w:color w:val="263238"/>
+        </w:rPr>
+        <w:t>ut.</w:t>
+      </w:r>
+      <w:proofErr w:type="spellEnd"/>
+      <w:r>
+        <w:rPr>
+          <w:color w:val="263238"/>
+        </w:rPr>
+        <w:t xml:space="preserve"> </w:t>
       </w:r>
     </w:p>
     <w:p>
@@ -1503,7 +2215,315 @@
         <w:rPr>
           <w:color w:val="263238"/>
         </w:rPr>
-        <w:t xml:space="preserve">Ut his etiam periculis definitionem. Te vel vidisse interesset. Eu vix omnium molestiae adversarium, duis ridens utroque no sea. Pri aliquam incorrupte honestatis ea. Ne unum nihil graece usu, animal vivendum vulputate vix et. </w:t>
+        <w:t xml:space="preserve">Ut his </w:t>
+      </w:r>
+      <w:proofErr w:type="spellStart"/>
+      <w:r>
+        <w:rPr>
+          <w:color w:val="263238"/>
+        </w:rPr>
+        <w:t>etiam</w:t>
+      </w:r>
+      <w:proofErr w:type="spellEnd"/>
+      <w:r>
+        <w:rPr>
+          <w:color w:val="263238"/>
+        </w:rPr>
+        <w:t xml:space="preserve"> </w:t>
+      </w:r>
+      <w:proofErr w:type="spellStart"/>
+      <w:r>
+        <w:rPr>
+          <w:color w:val="263238"/>
+        </w:rPr>
+        <w:t>periculis</w:t>
+      </w:r>
+      <w:proofErr w:type="spellEnd"/>
+      <w:r>
+        <w:rPr>
+          <w:color w:val="263238"/>
+        </w:rPr>
+        <w:t xml:space="preserve"> </w:t>
+      </w:r>
+      <w:proofErr w:type="spellStart"/>
+      <w:r>
+        <w:rPr>
+          <w:color w:val="263238"/>
+        </w:rPr>
+        <w:t>definitionem</w:t>
+      </w:r>
+      <w:proofErr w:type="spellEnd"/>
+      <w:r>
+        <w:rPr>
+          <w:color w:val="263238"/>
+        </w:rPr>
+        <w:t xml:space="preserve">. </w:t>
+      </w:r>
+      <w:proofErr w:type="spellStart"/>
+      <w:r>
+        <w:rPr>
+          <w:color w:val="263238"/>
+        </w:rPr>
+        <w:t>Te</w:t>
+      </w:r>
+      <w:proofErr w:type="spellEnd"/>
+      <w:r>
+        <w:rPr>
+          <w:color w:val="263238"/>
+        </w:rPr>
+        <w:t xml:space="preserve"> </w:t>
+      </w:r>
+      <w:proofErr w:type="spellStart"/>
+      <w:r>
+        <w:rPr>
+          <w:color w:val="263238"/>
+        </w:rPr>
+        <w:t>vel</w:t>
+      </w:r>
+      <w:proofErr w:type="spellEnd"/>
+      <w:r>
+        <w:rPr>
+          <w:color w:val="263238"/>
+        </w:rPr>
+        <w:t xml:space="preserve"> </w:t>
+      </w:r>
+      <w:proofErr w:type="spellStart"/>
+      <w:r>
+        <w:rPr>
+          <w:color w:val="263238"/>
+        </w:rPr>
+        <w:t>vidisse</w:t>
+      </w:r>
+      <w:proofErr w:type="spellEnd"/>
+      <w:r>
+        <w:rPr>
+          <w:color w:val="263238"/>
+        </w:rPr>
+        <w:t xml:space="preserve"> </w:t>
+      </w:r>
+      <w:proofErr w:type="spellStart"/>
+      <w:r>
+        <w:rPr>
+          <w:color w:val="263238"/>
+        </w:rPr>
+        <w:t>interesset</w:t>
+      </w:r>
+      <w:proofErr w:type="spellEnd"/>
+      <w:r>
+        <w:rPr>
+          <w:color w:val="263238"/>
+        </w:rPr>
+        <w:t xml:space="preserve">. Eu </w:t>
+      </w:r>
+      <w:proofErr w:type="spellStart"/>
+      <w:r>
+        <w:rPr>
+          <w:color w:val="263238"/>
+        </w:rPr>
+        <w:t>vix</w:t>
+      </w:r>
+      <w:proofErr w:type="spellEnd"/>
+      <w:r>
+        <w:rPr>
+          <w:color w:val="263238"/>
+        </w:rPr>
+        <w:t xml:space="preserve"> omnium </w:t>
+      </w:r>
+      <w:proofErr w:type="spellStart"/>
+      <w:r>
+        <w:rPr>
+          <w:color w:val="263238"/>
+        </w:rPr>
+        <w:t>molestiae</w:t>
+      </w:r>
+      <w:proofErr w:type="spellEnd"/>
+      <w:r>
+        <w:rPr>
+          <w:color w:val="263238"/>
+        </w:rPr>
+        <w:t xml:space="preserve"> </w:t>
+      </w:r>
+      <w:proofErr w:type="spellStart"/>
+      <w:r>
+        <w:rPr>
+          <w:color w:val="263238"/>
+        </w:rPr>
+        <w:t>adversarium</w:t>
+      </w:r>
+      <w:proofErr w:type="spellEnd"/>
+      <w:r>
+        <w:rPr>
+          <w:color w:val="263238"/>
+        </w:rPr>
+        <w:t xml:space="preserve">, </w:t>
+      </w:r>
+      <w:proofErr w:type="spellStart"/>
+      <w:r>
+        <w:rPr>
+          <w:color w:val="263238"/>
+        </w:rPr>
+        <w:t>duis</w:t>
+      </w:r>
+      <w:proofErr w:type="spellEnd"/>
+      <w:r>
+        <w:rPr>
+          <w:color w:val="263238"/>
+        </w:rPr>
+        <w:t xml:space="preserve"> </w:t>
+      </w:r>
+      <w:proofErr w:type="spellStart"/>
+      <w:r>
+        <w:rPr>
+          <w:color w:val="263238"/>
+        </w:rPr>
+        <w:t>ridens</w:t>
+      </w:r>
+      <w:proofErr w:type="spellEnd"/>
+      <w:r>
+        <w:rPr>
+          <w:color w:val="263238"/>
+        </w:rPr>
+        <w:t xml:space="preserve"> utroque no sea. </w:t>
+      </w:r>
+      <w:proofErr w:type="spellStart"/>
+      <w:r>
+        <w:rPr>
+          <w:color w:val="263238"/>
+        </w:rPr>
+        <w:t>Pri</w:t>
+      </w:r>
+      <w:proofErr w:type="spellEnd"/>
+      <w:r>
+        <w:rPr>
+          <w:color w:val="263238"/>
+        </w:rPr>
+        <w:t xml:space="preserve"> </w:t>
+      </w:r>
+      <w:proofErr w:type="spellStart"/>
+      <w:r>
+        <w:rPr>
+          <w:color w:val="263238"/>
+        </w:rPr>
+        <w:t>aliquam</w:t>
+      </w:r>
+      <w:proofErr w:type="spellEnd"/>
+      <w:r>
+        <w:rPr>
+          <w:color w:val="263238"/>
+        </w:rPr>
+        <w:t xml:space="preserve"> </w:t>
+      </w:r>
+      <w:proofErr w:type="spellStart"/>
+      <w:r>
+        <w:rPr>
+          <w:color w:val="263238"/>
+        </w:rPr>
+        <w:t>incorrupte</w:t>
+      </w:r>
+      <w:proofErr w:type="spellEnd"/>
+      <w:r>
+        <w:rPr>
+          <w:color w:val="263238"/>
+        </w:rPr>
+        <w:t xml:space="preserve"> </w:t>
+      </w:r>
+      <w:proofErr w:type="spellStart"/>
+      <w:r>
+        <w:rPr>
+          <w:color w:val="263238"/>
+        </w:rPr>
+        <w:t>honestatis</w:t>
+      </w:r>
+      <w:proofErr w:type="spellEnd"/>
+      <w:r>
+        <w:rPr>
+          <w:color w:val="263238"/>
+        </w:rPr>
+        <w:t xml:space="preserve"> ea. Ne </w:t>
+      </w:r>
+      <w:proofErr w:type="spellStart"/>
+      <w:r>
+        <w:rPr>
+          <w:color w:val="263238"/>
+        </w:rPr>
+        <w:t>unum</w:t>
+      </w:r>
+      <w:proofErr w:type="spellEnd"/>
+      <w:r>
+        <w:rPr>
+          <w:color w:val="263238"/>
+        </w:rPr>
+        <w:t xml:space="preserve"> nihil </w:t>
+      </w:r>
+      <w:proofErr w:type="spellStart"/>
+      <w:r>
+        <w:rPr>
+          <w:color w:val="263238"/>
+        </w:rPr>
+        <w:t>graece</w:t>
+      </w:r>
+      <w:proofErr w:type="spellEnd"/>
+      <w:r>
+        <w:rPr>
+          <w:color w:val="263238"/>
+        </w:rPr>
+        <w:t xml:space="preserve"> </w:t>
+      </w:r>
+      <w:proofErr w:type="spellStart"/>
+      <w:r>
+        <w:rPr>
+          <w:color w:val="263238"/>
+        </w:rPr>
+        <w:t>usu</w:t>
+      </w:r>
+      <w:proofErr w:type="spellEnd"/>
+      <w:r>
+        <w:rPr>
+          <w:color w:val="263238"/>
+        </w:rPr>
+        <w:t xml:space="preserve">, animal </w:t>
+      </w:r>
+      <w:proofErr w:type="spellStart"/>
+      <w:r>
+        <w:rPr>
+          <w:color w:val="263238"/>
+        </w:rPr>
+        <w:t>vivendum</w:t>
+      </w:r>
+      <w:proofErr w:type="spellEnd"/>
+      <w:r>
+        <w:rPr>
+          <w:color w:val="263238"/>
+        </w:rPr>
+        <w:t xml:space="preserve"> </w:t>
+      </w:r>
+      <w:proofErr w:type="spellStart"/>
+      <w:r>
+        <w:rPr>
+          <w:color w:val="263238"/>
+        </w:rPr>
+        <w:t>vulputate</w:t>
+      </w:r>
+      <w:proofErr w:type="spellEnd"/>
+      <w:r>
+        <w:rPr>
+          <w:color w:val="263238"/>
+        </w:rPr>
+        <w:t xml:space="preserve"> </w:t>
+      </w:r>
+      <w:proofErr w:type="spellStart"/>
+      <w:r>
+        <w:rPr>
+          <w:color w:val="263238"/>
+        </w:rPr>
+        <w:t>vix</w:t>
+      </w:r>
+      <w:proofErr w:type="spellEnd"/>
+      <w:r>
+        <w:rPr>
+          <w:color w:val="263238"/>
+        </w:rPr>
+        <w:t xml:space="preserve"> et. </w:t>
       </w:r>
       <w:r>
         <w:rPr>
@@ -1512,11 +2532,145 @@
         </w:rPr>
         <w:t xml:space="preserve">Electram disputando eu ius.In munere urbanitas sea, salutandi disputationi ut vis. </w:t>
       </w:r>
-      <w:r>
-        <w:rPr>
-          <w:color w:val="263238"/>
-        </w:rPr>
-        <w:t xml:space="preserve">Putent temporibus et vis. Est sententiae reprimique ei. An esse lorem appareat eos, his no platonem salutandi, sea eu eros lorem. </w:t>
+      <w:proofErr w:type="spellStart"/>
+      <w:r>
+        <w:rPr>
+          <w:color w:val="263238"/>
+        </w:rPr>
+        <w:t>Putent</w:t>
+      </w:r>
+      <w:proofErr w:type="spellEnd"/>
+      <w:r>
+        <w:rPr>
+          <w:color w:val="263238"/>
+        </w:rPr>
+        <w:t xml:space="preserve"> </w:t>
+      </w:r>
+      <w:proofErr w:type="spellStart"/>
+      <w:r>
+        <w:rPr>
+          <w:color w:val="263238"/>
+        </w:rPr>
+        <w:t>temporibus</w:t>
+      </w:r>
+      <w:proofErr w:type="spellEnd"/>
+      <w:r>
+        <w:rPr>
+          <w:color w:val="263238"/>
+        </w:rPr>
+        <w:t xml:space="preserve"> et vis. Est sententiae </w:t>
+      </w:r>
+      <w:proofErr w:type="spellStart"/>
+      <w:r>
+        <w:rPr>
+          <w:color w:val="263238"/>
+        </w:rPr>
+        <w:t>reprimique</w:t>
+      </w:r>
+      <w:proofErr w:type="spellEnd"/>
+      <w:r>
+        <w:rPr>
+          <w:color w:val="263238"/>
+        </w:rPr>
+        <w:t xml:space="preserve"> </w:t>
+      </w:r>
+      <w:proofErr w:type="spellStart"/>
+      <w:r>
+        <w:rPr>
+          <w:color w:val="263238"/>
+        </w:rPr>
+        <w:t>ei</w:t>
+      </w:r>
+      <w:proofErr w:type="spellEnd"/>
+      <w:r>
+        <w:rPr>
+          <w:color w:val="263238"/>
+        </w:rPr>
+        <w:t xml:space="preserve">. An </w:t>
+      </w:r>
+      <w:proofErr w:type="spellStart"/>
+      <w:r>
+        <w:rPr>
+          <w:color w:val="263238"/>
+        </w:rPr>
+        <w:t>esse</w:t>
+      </w:r>
+      <w:proofErr w:type="spellEnd"/>
+      <w:r>
+        <w:rPr>
+          <w:color w:val="263238"/>
+        </w:rPr>
+        <w:t xml:space="preserve"> lorem </w:t>
+      </w:r>
+      <w:proofErr w:type="spellStart"/>
+      <w:r>
+        <w:rPr>
+          <w:color w:val="263238"/>
+        </w:rPr>
+        <w:t>appareat</w:t>
+      </w:r>
+      <w:proofErr w:type="spellEnd"/>
+      <w:r>
+        <w:rPr>
+          <w:color w:val="263238"/>
+        </w:rPr>
+        <w:t xml:space="preserve"> </w:t>
+      </w:r>
+      <w:proofErr w:type="spellStart"/>
+      <w:r>
+        <w:rPr>
+          <w:color w:val="263238"/>
+        </w:rPr>
+        <w:t>eos</w:t>
+      </w:r>
+      <w:proofErr w:type="spellEnd"/>
+      <w:r>
+        <w:rPr>
+          <w:color w:val="263238"/>
+        </w:rPr>
+        <w:t xml:space="preserve">, his no </w:t>
+      </w:r>
+      <w:proofErr w:type="spellStart"/>
+      <w:r>
+        <w:rPr>
+          <w:color w:val="263238"/>
+        </w:rPr>
+        <w:t>platonem</w:t>
+      </w:r>
+      <w:proofErr w:type="spellEnd"/>
+      <w:r>
+        <w:rPr>
+          <w:color w:val="263238"/>
+        </w:rPr>
+        <w:t xml:space="preserve"> </w:t>
+      </w:r>
+      <w:proofErr w:type="spellStart"/>
+      <w:r>
+        <w:rPr>
+          <w:color w:val="263238"/>
+        </w:rPr>
+        <w:t>salutandi</w:t>
+      </w:r>
+      <w:proofErr w:type="spellEnd"/>
+      <w:r>
+        <w:rPr>
+          <w:color w:val="263238"/>
+        </w:rPr>
+        <w:t xml:space="preserve">, sea </w:t>
+      </w:r>
+      <w:proofErr w:type="spellStart"/>
+      <w:r>
+        <w:rPr>
+          <w:color w:val="263238"/>
+        </w:rPr>
+        <w:t>eu</w:t>
+      </w:r>
+      <w:proofErr w:type="spellEnd"/>
+      <w:r>
+        <w:rPr>
+          <w:color w:val="263238"/>
+        </w:rPr>
+        <w:t xml:space="preserve"> eros lorem. </w:t>
       </w:r>
     </w:p>
     <w:p>
@@ -1765,7 +2919,7 @@
                                 <pic:cNvPicPr/>
                               </pic:nvPicPr>
                               <pic:blipFill>
-                                <a:blip r:embed="rId13" cstate="print">
+                                <a:blip r:embed="rId12" cstate="print">
                                   <a:extLst>
                                     <a:ext uri="{28A0092B-C50C-407E-A947-70E740481C1C}">
                                       <a14:useLocalDpi xmlns:a14="http://schemas.microsoft.com/office/drawing/2010/main" val="0"/>
@@ -1828,7 +2982,7 @@
                                 <pic:cNvPicPr/>
                               </pic:nvPicPr>
                               <pic:blipFill>
-                                <a:blip r:embed="rId14" cstate="print">
+                                <a:blip r:embed="rId13" cstate="print">
                                   <a:extLst>
                                     <a:ext uri="{28A0092B-C50C-407E-A947-70E740481C1C}">
                                       <a14:useLocalDpi xmlns:a14="http://schemas.microsoft.com/office/drawing/2010/main" val="0"/>
@@ -1891,7 +3045,7 @@
                                 <pic:cNvPicPr/>
                               </pic:nvPicPr>
                               <pic:blipFill>
-                                <a:blip r:embed="rId15" cstate="print">
+                                <a:blip r:embed="rId14" cstate="print">
                                   <a:extLst>
                                     <a:ext uri="{28A0092B-C50C-407E-A947-70E740481C1C}">
                                       <a14:useLocalDpi xmlns:a14="http://schemas.microsoft.com/office/drawing/2010/main" val="0"/>
@@ -1954,7 +3108,7 @@
                                 <pic:cNvPicPr/>
                               </pic:nvPicPr>
                               <pic:blipFill>
-                                <a:blip r:embed="rId16" cstate="print">
+                                <a:blip r:embed="rId15" cstate="print">
                                   <a:extLst>
                                     <a:ext uri="{28A0092B-C50C-407E-A947-70E740481C1C}">
                                       <a14:useLocalDpi xmlns:a14="http://schemas.microsoft.com/office/drawing/2010/main" val="0"/>
@@ -2370,10 +3524,10 @@
       </w:pPr>
     </w:p>
     <w:sectPr>
-      <w:headerReference w:type="default" r:id="rId17"/>
-      <w:footerReference w:type="default" r:id="rId18"/>
-      <w:headerReference w:type="first" r:id="rId19"/>
-      <w:footerReference w:type="first" r:id="rId20"/>
+      <w:headerReference w:type="default" r:id="rId16"/>
+      <w:footerReference w:type="default" r:id="rId17"/>
+      <w:headerReference w:type="first" r:id="rId18"/>
+      <w:footerReference w:type="first" r:id="rId19"/>
       <w:pgSz w:w="12240" w:h="15840"/>
       <w:pgMar w:top="1440" w:right="1440" w:bottom="1440" w:left="1440" w:header="720" w:footer="720" w:gutter="0"/>
       <w:cols w:space="720"/>
@@ -2668,7 +3822,7 @@
             </wp:anchor>
           </w:drawing>
         </mc:Choice>
-        <mc:Fallback xmlns:a="http://schemas.openxmlformats.org/drawingml/2006/main" xmlns:sl="http://schemas.openxmlformats.org/schemaLibrary/2006/main" xmlns:c="http://schemas.openxmlformats.org/drawingml/2006/chart" xmlns:cdr="http://schemas.openxmlformats.org/drawingml/2006/chartDrawing" xmlns:c14="http://schemas.microsoft.com/office/drawing/2007/8/2/chart" xmlns:dgm="http://schemas.openxmlformats.org/drawingml/2006/diagram" xmlns:pic="http://schemas.openxmlformats.org/drawingml/2006/picture" xmlns:xdr="http://schemas.openxmlformats.org/drawingml/2006/spreadsheetDrawing" xmlns:dsp="http://schemas.microsoft.com/office/drawing/2008/diagram" xmlns:xvml="urn:schemas-microsoft-com:office:excel" xmlns:pvml="urn:schemas-microsoft-com:office:powerpoint" xmlns:cppr="http://schemas.microsoft.com/office/2006/coverPageProps" xmlns:odx="http://opendope.org/xpaths" xmlns:odc="http://opendope.org/conditions" xmlns:odq="http://opendope.org/questions" xmlns:oda="http://opendope.org/answers" xmlns:odi="http://opendope.org/components" xmlns:odgm="http://opendope.org/SmartArt/DataHierarchy" xmlns:b="http://schemas.openxmlformats.org/officeDocument/2006/bibliography" xmlns:wetp="http://schemas.microsoft.com/office/webextensions/taskpanes/2010/11" xmlns:we="http://schemas.microsoft.com/office/webextensions/webextension/2010/11" xmlns:comp="http://schemas.openxmlformats.org/drawingml/2006/compatibility" xmlns:lc="http://schemas.openxmlformats.org/drawingml/2006/lockedCanvas">
+        <mc:Fallback xmlns:lc="http://schemas.openxmlformats.org/drawingml/2006/lockedCanvas" xmlns:comp="http://schemas.openxmlformats.org/drawingml/2006/compatibility" xmlns:we="http://schemas.microsoft.com/office/webextensions/webextension/2010/11" xmlns:wetp="http://schemas.microsoft.com/office/webextensions/taskpanes/2010/11" xmlns:b="http://schemas.openxmlformats.org/officeDocument/2006/bibliography" xmlns:odgm="http://opendope.org/SmartArt/DataHierarchy" xmlns:odi="http://opendope.org/components" xmlns:oda="http://opendope.org/answers" xmlns:odq="http://opendope.org/questions" xmlns:odc="http://opendope.org/conditions" xmlns:odx="http://opendope.org/xpaths" xmlns:cppr="http://schemas.microsoft.com/office/2006/coverPageProps" xmlns:pvml="urn:schemas-microsoft-com:office:powerpoint" xmlns:xvml="urn:schemas-microsoft-com:office:excel" xmlns:dsp="http://schemas.microsoft.com/office/drawing/2008/diagram" xmlns:xdr="http://schemas.openxmlformats.org/drawingml/2006/spreadsheetDrawing" xmlns:pic="http://schemas.openxmlformats.org/drawingml/2006/picture" xmlns:dgm="http://schemas.openxmlformats.org/drawingml/2006/diagram" xmlns:c14="http://schemas.microsoft.com/office/drawing/2007/8/2/chart" xmlns:cdr="http://schemas.openxmlformats.org/drawingml/2006/chartDrawing" xmlns:c="http://schemas.openxmlformats.org/drawingml/2006/chart" xmlns:sl="http://schemas.openxmlformats.org/schemaLibrary/2006/main" xmlns:a="http://schemas.openxmlformats.org/drawingml/2006/main">
           <w:pict>
             <v:rect style="position:absolute;margin-left:0;margin-top:0;width:522pt;height:683.25pt;z-index:251659264;visibility:visible;mso-wrap-style:square;mso-width-percent:0;mso-height-percent:0;mso-wrap-distance-left:9pt;mso-wrap-distance-top:0;mso-wrap-distance-right:9pt;mso-wrap-distance-bottom:0;mso-position-horizontal:center;mso-position-horizontal-relative:margin;mso-position-vertical:center;mso-position-vertical-relative:margin;mso-width-percent:0;mso-height-percent:0;mso-width-relative:margin;mso-height-relative:margin;v-text-anchor:middle" id="Rectangle 1" o:spid="_x0000_s1026" strokecolor="#d8d8d8 [2732]" strokeweight="1pt" fillcolor="white [3212]">
               <w10:wrap anchorx="margin" anchory="margin"/>
@@ -2793,6 +3947,7 @@
               <w:szCs w:val="22"/>
             </w:rPr>
           </w:pPr>
+          <w:proofErr w:type="gramStart"/>
           <w:r>
             <w:rPr>
               <w:rFonts w:asciiTheme="majorHAnsi" w:hAnsiTheme="majorHAnsi" w:cstheme="majorHAnsi"/>
@@ -2813,6 +3968,7 @@
             </w:rPr>
             <w:t>TRAINEE</w:t>
           </w:r>
+          <w:proofErr w:type="gramEnd"/>
           <w:r>
             <w:rPr>
               <w:rFonts w:asciiTheme="majorHAnsi" w:hAnsiTheme="majorHAnsi" w:cstheme="majorHAnsi"/>
@@ -2853,6 +4009,7 @@
               <w:szCs w:val="22"/>
             </w:rPr>
           </w:pPr>
+          <w:proofErr w:type="gramStart"/>
           <w:r>
             <w:rPr>
               <w:rFonts w:asciiTheme="majorHAnsi" w:eastAsiaTheme="minorEastAsia" w:hAnsiTheme="majorHAnsi" w:cstheme="majorHAnsi"/>
@@ -2864,7 +4021,21 @@
               <w:sz w:val="22"/>
               <w:szCs w:val="22"/>
             </w:rPr>
-            <w:t>{{ Product }}</w:t>
+            <w:t>{{ Product</w:t>
+          </w:r>
+          <w:proofErr w:type="gramEnd"/>
+          <w:r>
+            <w:rPr>
+              <w:rFonts w:asciiTheme="majorHAnsi" w:eastAsiaTheme="minorEastAsia" w:hAnsiTheme="majorHAnsi" w:cstheme="majorHAnsi"/>
+              <w:b/>
+              <w:caps w:val="0"/>
+              <w:noProof w:val="0"/>
+              <w:color w:val="263238"/>
+              <w:spacing w:val="0"/>
+              <w:sz w:val="22"/>
+              <w:szCs w:val="22"/>
+            </w:rPr>
+            <w:t xml:space="preserve"> }}</w:t>
           </w:r>
         </w:p>
       </w:tc>
@@ -2889,6 +4060,7 @@
               <w:szCs w:val="22"/>
             </w:rPr>
           </w:pPr>
+          <w:proofErr w:type="gramStart"/>
           <w:r>
             <w:rPr>
               <w:rFonts w:asciiTheme="majorHAnsi" w:hAnsiTheme="majorHAnsi" w:cstheme="majorHAnsi"/>
@@ -2909,6 +4081,7 @@
             </w:rPr>
             <w:t>CLIENT</w:t>
           </w:r>
+          <w:proofErr w:type="gramEnd"/>
           <w:r>
             <w:rPr>
               <w:rFonts w:asciiTheme="majorHAnsi" w:hAnsiTheme="majorHAnsi" w:cstheme="majorHAnsi"/>
@@ -2959,6 +4132,7 @@
               <w:szCs w:val="22"/>
             </w:rPr>
           </w:pPr>
+          <w:proofErr w:type="gramStart"/>
           <w:r>
             <w:rPr>
               <w:rFonts w:asciiTheme="majorHAnsi" w:eastAsiaTheme="minorEastAsia" w:hAnsiTheme="majorHAnsi" w:cstheme="majorHAnsi"/>
@@ -2998,6 +4172,7 @@
             </w:rPr>
             <w:t>ATE</w:t>
           </w:r>
+          <w:proofErr w:type="gramEnd"/>
           <w:r>
             <w:rPr>
               <w:rFonts w:asciiTheme="majorHAnsi" w:eastAsiaTheme="minorEastAsia" w:hAnsiTheme="majorHAnsi" w:cstheme="majorHAnsi"/>
@@ -3104,7 +4279,7 @@
             </wp:anchor>
           </w:drawing>
         </mc:Choice>
-        <mc:Fallback xmlns:a="http://schemas.openxmlformats.org/drawingml/2006/main" xmlns:sl="http://schemas.openxmlformats.org/schemaLibrary/2006/main" xmlns:c="http://schemas.openxmlformats.org/drawingml/2006/chart" xmlns:cdr="http://schemas.openxmlformats.org/drawingml/2006/chartDrawing" xmlns:c14="http://schemas.microsoft.com/office/drawing/2007/8/2/chart" xmlns:dgm="http://schemas.openxmlformats.org/drawingml/2006/diagram" xmlns:pic="http://schemas.openxmlformats.org/drawingml/2006/picture" xmlns:xdr="http://schemas.openxmlformats.org/drawingml/2006/spreadsheetDrawing" xmlns:dsp="http://schemas.microsoft.com/office/drawing/2008/diagram" xmlns:xvml="urn:schemas-microsoft-com:office:excel" xmlns:pvml="urn:schemas-microsoft-com:office:powerpoint" xmlns:cppr="http://schemas.microsoft.com/office/2006/coverPageProps" xmlns:odx="http://opendope.org/xpaths" xmlns:odc="http://opendope.org/conditions" xmlns:odq="http://opendope.org/questions" xmlns:oda="http://opendope.org/answers" xmlns:odi="http://opendope.org/components" xmlns:odgm="http://opendope.org/SmartArt/DataHierarchy" xmlns:b="http://schemas.openxmlformats.org/officeDocument/2006/bibliography" xmlns:wetp="http://schemas.microsoft.com/office/webextensions/taskpanes/2010/11" xmlns:we="http://schemas.microsoft.com/office/webextensions/webextension/2010/11" xmlns:comp="http://schemas.openxmlformats.org/drawingml/2006/compatibility" xmlns:lc="http://schemas.openxmlformats.org/drawingml/2006/lockedCanvas">
+        <mc:Fallback xmlns:lc="http://schemas.openxmlformats.org/drawingml/2006/lockedCanvas" xmlns:comp="http://schemas.openxmlformats.org/drawingml/2006/compatibility" xmlns:we="http://schemas.microsoft.com/office/webextensions/webextension/2010/11" xmlns:wetp="http://schemas.microsoft.com/office/webextensions/taskpanes/2010/11" xmlns:b="http://schemas.openxmlformats.org/officeDocument/2006/bibliography" xmlns:odgm="http://opendope.org/SmartArt/DataHierarchy" xmlns:odi="http://opendope.org/components" xmlns:oda="http://opendope.org/answers" xmlns:odq="http://opendope.org/questions" xmlns:odc="http://opendope.org/conditions" xmlns:odx="http://opendope.org/xpaths" xmlns:cppr="http://schemas.microsoft.com/office/2006/coverPageProps" xmlns:pvml="urn:schemas-microsoft-com:office:powerpoint" xmlns:xvml="urn:schemas-microsoft-com:office:excel" xmlns:dsp="http://schemas.microsoft.com/office/drawing/2008/diagram" xmlns:xdr="http://schemas.openxmlformats.org/drawingml/2006/spreadsheetDrawing" xmlns:pic="http://schemas.openxmlformats.org/drawingml/2006/picture" xmlns:dgm="http://schemas.openxmlformats.org/drawingml/2006/diagram" xmlns:c14="http://schemas.microsoft.com/office/drawing/2007/8/2/chart" xmlns:cdr="http://schemas.openxmlformats.org/drawingml/2006/chartDrawing" xmlns:c="http://schemas.openxmlformats.org/drawingml/2006/chart" xmlns:sl="http://schemas.openxmlformats.org/schemaLibrary/2006/main" xmlns:a="http://schemas.openxmlformats.org/drawingml/2006/main">
           <w:pict>
             <v:rect style="position:absolute;margin-left:-27.75pt;margin-top:-3.55pt;width:522pt;height:620.9pt;z-index:251661312;visibility:visible;mso-wrap-style:square;mso-width-percent:0;mso-height-percent:0;mso-wrap-distance-left:9pt;mso-wrap-distance-top:0;mso-wrap-distance-right:9pt;mso-wrap-distance-bottom:0;mso-position-horizontal:absolute;mso-position-horizontal-relative:margin;mso-position-vertical:absolute;mso-position-vertical-relative:margin;mso-width-percent:0;mso-height-percent:0;mso-width-relative:margin;mso-height-relative:margin;v-text-anchor:middle" id="Rectangle 9" o:spid="_x0000_s1026" strokecolor="#d8d8d8 [2732]" strokeweight="1pt" fillcolor="white [3212]">
               <w10:wrap anchorx="margin" anchory="margin"/>
@@ -3146,7 +4321,7 @@
         <v:path o:extrusionok="f" gradientshapeok="t" o:connecttype="rect"/>
         <o:lock v:ext="edit" aspectratio="t"/>
       </v:shapetype>
-      <v:shape id="_x0000_i1046" type="#_x0000_t75" style="width:424.5pt;height:108pt;visibility:visible;mso-wrap-style:square" o:bullet="t">
+      <v:shape id="_x0000_i1055" type="#_x0000_t75" style="width:424.5pt;height:108pt;visibility:visible;mso-wrap-style:square" o:bullet="t">
         <v:imagedata r:id="rId1" o:title="SNAGHTMLc05bd2f" croptop="16974f" cropbottom="22655f" cropleft="1350f" cropright="46866f"/>
       </v:shape>
     </w:pict>

</xml_diff>